<commit_message>
Creación inicial proyecto HTML, con CSS, incluye titulo, navbar e imagen de cuerpo
</commit_message>
<xml_diff>
--- a/Módulo HTML/Actividad 2 (1).docx
+++ b/Módulo HTML/Actividad 2 (1).docx
@@ -1,6 +1,6 @@
 
 <file path=word/document.xml><?xml version="1.0" encoding="utf-8"?>
-<w:document xmlns:wpc="http://schemas.microsoft.com/office/word/2010/wordprocessingCanvas" xmlns:cx="http://schemas.microsoft.com/office/drawing/2014/chartex" xmlns:mc="http://schemas.openxmlformats.org/markup-compatibility/2006" xmlns:o="urn:schemas-microsoft-com:office:office" xmlns:r="http://schemas.openxmlformats.org/officeDocument/2006/relationships" xmlns:m="http://schemas.openxmlformats.org/officeDocument/2006/math" xmlns:v="urn:schemas-microsoft-com:vml" xmlns:wp14="http://schemas.microsoft.com/office/word/2010/wordprocessingDrawing" xmlns:wp="http://schemas.openxmlformats.org/drawingml/2006/wordprocessingDrawing" xmlns:w10="urn:schemas-microsoft-com:office:word" xmlns:w="http://schemas.openxmlformats.org/wordprocessingml/2006/main" xmlns:w14="http://schemas.microsoft.com/office/word/2010/wordml" xmlns:w15="http://schemas.microsoft.com/office/word/2012/wordml" xmlns:w16se="http://schemas.microsoft.com/office/word/2015/wordml/symex" xmlns:wpg="http://schemas.microsoft.com/office/word/2010/wordprocessingGroup" xmlns:wpi="http://schemas.microsoft.com/office/word/2010/wordprocessingInk" xmlns:wne="http://schemas.microsoft.com/office/word/2006/wordml" xmlns:wps="http://schemas.microsoft.com/office/word/2010/wordprocessingShape" mc:Ignorable="w14 w15 w16se wp14">
+<w:document xmlns:wpc="http://schemas.microsoft.com/office/word/2010/wordprocessingCanvas" xmlns:cx="http://schemas.microsoft.com/office/drawing/2014/chartex" xmlns:cx1="http://schemas.microsoft.com/office/drawing/2015/9/8/chartex" xmlns:cx2="http://schemas.microsoft.com/office/drawing/2015/10/21/chartex" xmlns:cx3="http://schemas.microsoft.com/office/drawing/2016/5/9/chartex" xmlns:cx4="http://schemas.microsoft.com/office/drawing/2016/5/10/chartex" xmlns:cx5="http://schemas.microsoft.com/office/drawing/2016/5/11/chartex" xmlns:cx6="http://schemas.microsoft.com/office/drawing/2016/5/12/chartex" xmlns:cx7="http://schemas.microsoft.com/office/drawing/2016/5/13/chartex" xmlns:cx8="http://schemas.microsoft.com/office/drawing/2016/5/14/chartex" xmlns:mc="http://schemas.openxmlformats.org/markup-compatibility/2006" xmlns:aink="http://schemas.microsoft.com/office/drawing/2016/ink" xmlns:am3d="http://schemas.microsoft.com/office/drawing/2017/model3d" xmlns:o="urn:schemas-microsoft-com:office:office" xmlns:oel="http://schemas.microsoft.com/office/2019/extlst" xmlns:r="http://schemas.openxmlformats.org/officeDocument/2006/relationships" xmlns:m="http://schemas.openxmlformats.org/officeDocument/2006/math" xmlns:v="urn:schemas-microsoft-com:vml" xmlns:wp14="http://schemas.microsoft.com/office/word/2010/wordprocessingDrawing" xmlns:wp="http://schemas.openxmlformats.org/drawingml/2006/wordprocessingDrawing" xmlns:w10="urn:schemas-microsoft-com:office:word" xmlns:w="http://schemas.openxmlformats.org/wordprocessingml/2006/main" xmlns:w14="http://schemas.microsoft.com/office/word/2010/wordml" xmlns:w15="http://schemas.microsoft.com/office/word/2012/wordml" xmlns:w16cex="http://schemas.microsoft.com/office/word/2018/wordml/cex" xmlns:w16cid="http://schemas.microsoft.com/office/word/2016/wordml/cid" xmlns:w16="http://schemas.microsoft.com/office/word/2018/wordml" xmlns:w16sdtdh="http://schemas.microsoft.com/office/word/2020/wordml/sdtdatahash" xmlns:w16se="http://schemas.microsoft.com/office/word/2015/wordml/symex" xmlns:wpg="http://schemas.microsoft.com/office/word/2010/wordprocessingGroup" xmlns:wpi="http://schemas.microsoft.com/office/word/2010/wordprocessingInk" xmlns:wne="http://schemas.microsoft.com/office/word/2006/wordml" xmlns:wps="http://schemas.microsoft.com/office/word/2010/wordprocessingShape" mc:Ignorable="w14 w15 w16se w16cid w16 w16cex w16sdtdh wp14">
   <w:body>
     <w:p>
       <w:pPr>
@@ -102,9 +102,36 @@
     <w:p>
       <w:pPr>
         <w:rPr>
+          <w:b/>
+          <w:bCs/>
           <w:lang w:bidi="es-ES"/>
         </w:rPr>
       </w:pPr>
+      <w:r>
+        <w:rPr>
+          <w:b/>
+          <w:bCs/>
+          <w:lang w:bidi="es-ES"/>
+        </w:rPr>
+        <w:t>CAMILO DEL VALLE LEDESMA</w:t>
+      </w:r>
+    </w:p>
+    <w:p>
+      <w:pPr>
+        <w:rPr>
+          <w:b/>
+          <w:bCs/>
+          <w:lang w:bidi="es-ES"/>
+        </w:rPr>
+      </w:pPr>
+      <w:r>
+        <w:rPr>
+          <w:b/>
+          <w:bCs/>
+          <w:lang w:bidi="es-ES"/>
+        </w:rPr>
+        <w:t>20/09/2022</w:t>
+      </w:r>
     </w:p>
     <w:p>
       <w:pPr>
@@ -144,8 +171,6 @@
           <w:sz w:val="28"/>
         </w:rPr>
       </w:pPr>
-      <w:bookmarkStart w:id="0" w:name="_GoBack"/>
-      <w:bookmarkEnd w:id="0"/>
     </w:p>
     <w:p>
       <w:pPr>
@@ -217,25 +242,7 @@
           <w:color w:val="000000"/>
           <w:lang w:val="en-US"/>
         </w:rPr>
-        <w:t xml:space="preserve">&lt;HR width = 200 </w:t>
-      </w:r>
-      <w:proofErr w:type="spellStart"/>
-      <w:r>
-        <w:rPr>
-          <w:rFonts w:asciiTheme="majorHAnsi" w:eastAsia="Times New Roman" w:hAnsiTheme="majorHAnsi" w:cstheme="majorHAnsi"/>
-          <w:color w:val="000000"/>
-          <w:lang w:val="en-US"/>
-        </w:rPr>
-        <w:t>aling</w:t>
-      </w:r>
-      <w:proofErr w:type="spellEnd"/>
-      <w:r>
-        <w:rPr>
-          <w:rFonts w:asciiTheme="majorHAnsi" w:eastAsia="Times New Roman" w:hAnsiTheme="majorHAnsi" w:cstheme="majorHAnsi"/>
-          <w:color w:val="000000"/>
-          <w:lang w:val="en-US"/>
-        </w:rPr>
-        <w:t xml:space="preserve"> = “Center” size = 20 color = “Blue”&gt;</w:t>
+        <w:t>&lt;HR width = 200 aling = “Center” size = 20 color = “Blue”&gt;</w:t>
       </w:r>
     </w:p>
     <w:p>
@@ -255,25 +262,7 @@
           <w:color w:val="000000"/>
           <w:lang w:val="en-US"/>
         </w:rPr>
-        <w:t xml:space="preserve">&lt;HR width = 500 </w:t>
-      </w:r>
-      <w:proofErr w:type="spellStart"/>
-      <w:r>
-        <w:rPr>
-          <w:rFonts w:asciiTheme="majorHAnsi" w:eastAsia="Times New Roman" w:hAnsiTheme="majorHAnsi" w:cstheme="majorHAnsi"/>
-          <w:color w:val="000000"/>
-          <w:lang w:val="en-US"/>
-        </w:rPr>
-        <w:t>aling</w:t>
-      </w:r>
-      <w:proofErr w:type="spellEnd"/>
-      <w:r>
-        <w:rPr>
-          <w:rFonts w:asciiTheme="majorHAnsi" w:eastAsia="Times New Roman" w:hAnsiTheme="majorHAnsi" w:cstheme="majorHAnsi"/>
-          <w:color w:val="000000"/>
-          <w:lang w:val="en-US"/>
-        </w:rPr>
-        <w:t xml:space="preserve"> = “left” size = 100 color = “red”&gt;</w:t>
+        <w:t>&lt;HR width = 500 aling = “left” size = 100 color = “red”&gt;</w:t>
       </w:r>
     </w:p>
     <w:p>
@@ -291,23 +280,7 @@
           <w:rFonts w:asciiTheme="majorHAnsi" w:eastAsia="Times New Roman" w:hAnsiTheme="majorHAnsi" w:cstheme="majorHAnsi"/>
           <w:color w:val="000000"/>
         </w:rPr>
-        <w:t>&lt;</w:t>
-      </w:r>
-      <w:proofErr w:type="spellStart"/>
-      <w:r>
-        <w:rPr>
-          <w:rFonts w:asciiTheme="majorHAnsi" w:eastAsia="Times New Roman" w:hAnsiTheme="majorHAnsi" w:cstheme="majorHAnsi"/>
-          <w:color w:val="000000"/>
-        </w:rPr>
-        <w:t>title</w:t>
-      </w:r>
-      <w:proofErr w:type="spellEnd"/>
-      <w:r>
-        <w:rPr>
-          <w:rFonts w:asciiTheme="majorHAnsi" w:eastAsia="Times New Roman" w:hAnsiTheme="majorHAnsi" w:cstheme="majorHAnsi"/>
-          <w:color w:val="000000"/>
-        </w:rPr>
-        <w:t>&gt;</w:t>
+        <w:t>&lt;title&gt;</w:t>
       </w:r>
     </w:p>
     <w:p>
@@ -343,23 +316,7 @@
           <w:rFonts w:asciiTheme="majorHAnsi" w:eastAsia="Times New Roman" w:hAnsiTheme="majorHAnsi" w:cstheme="majorHAnsi"/>
           <w:color w:val="000000"/>
         </w:rPr>
-        <w:t>&lt;/</w:t>
-      </w:r>
-      <w:proofErr w:type="spellStart"/>
-      <w:r>
-        <w:rPr>
-          <w:rFonts w:asciiTheme="majorHAnsi" w:eastAsia="Times New Roman" w:hAnsiTheme="majorHAnsi" w:cstheme="majorHAnsi"/>
-          <w:color w:val="000000"/>
-        </w:rPr>
-        <w:t>title</w:t>
-      </w:r>
-      <w:proofErr w:type="spellEnd"/>
-      <w:r>
-        <w:rPr>
-          <w:rFonts w:asciiTheme="majorHAnsi" w:eastAsia="Times New Roman" w:hAnsiTheme="majorHAnsi" w:cstheme="majorHAnsi"/>
-          <w:color w:val="000000"/>
-        </w:rPr>
-        <w:t>&gt;</w:t>
+        <w:t>&lt;/title&gt;</w:t>
       </w:r>
     </w:p>
     <w:p>
@@ -412,6 +369,46 @@
           <w:lang w:val="en-US"/>
         </w:rPr>
       </w:pPr>
+      <w:r>
+        <w:rPr>
+          <w:noProof/>
+        </w:rPr>
+        <w:drawing>
+          <wp:inline distT="0" distB="0" distL="0" distR="0" wp14:anchorId="289C51FF" wp14:editId="5B9A7434">
+            <wp:extent cx="5731510" cy="2165350"/>
+            <wp:effectExtent l="0" t="0" r="2540" b="6350"/>
+            <wp:docPr id="1" name="Imagen 1"/>
+            <wp:cNvGraphicFramePr>
+              <a:graphicFrameLocks xmlns:a="http://schemas.openxmlformats.org/drawingml/2006/main" noChangeAspect="1"/>
+            </wp:cNvGraphicFramePr>
+            <a:graphic xmlns:a="http://schemas.openxmlformats.org/drawingml/2006/main">
+              <a:graphicData uri="http://schemas.openxmlformats.org/drawingml/2006/picture">
+                <pic:pic xmlns:pic="http://schemas.openxmlformats.org/drawingml/2006/picture">
+                  <pic:nvPicPr>
+                    <pic:cNvPr id="1" name=""/>
+                    <pic:cNvPicPr/>
+                  </pic:nvPicPr>
+                  <pic:blipFill>
+                    <a:blip r:embed="rId11"/>
+                    <a:stretch>
+                      <a:fillRect/>
+                    </a:stretch>
+                  </pic:blipFill>
+                  <pic:spPr>
+                    <a:xfrm>
+                      <a:off x="0" y="0"/>
+                      <a:ext cx="5731510" cy="2165350"/>
+                    </a:xfrm>
+                    <a:prstGeom prst="rect">
+                      <a:avLst/>
+                    </a:prstGeom>
+                  </pic:spPr>
+                </pic:pic>
+              </a:graphicData>
+            </a:graphic>
+          </wp:inline>
+        </w:drawing>
+      </w:r>
     </w:p>
     <w:p>
       <w:pPr>
@@ -485,6 +482,7 @@
           <w:rFonts w:asciiTheme="majorHAnsi" w:eastAsia="Times New Roman" w:hAnsiTheme="majorHAnsi" w:cstheme="majorHAnsi"/>
           <w:color w:val="000000"/>
         </w:rPr>
+        <w:lastRenderedPageBreak/>
         <w:t>&lt;P&gt;</w:t>
       </w:r>
     </w:p>
@@ -503,23 +501,7 @@
           <w:rFonts w:asciiTheme="majorHAnsi" w:eastAsia="Times New Roman" w:hAnsiTheme="majorHAnsi" w:cstheme="majorHAnsi"/>
           <w:color w:val="000000"/>
         </w:rPr>
-        <w:t>&lt;H6</w:t>
-      </w:r>
-      <w:proofErr w:type="gramStart"/>
-      <w:r>
-        <w:rPr>
-          <w:rFonts w:asciiTheme="majorHAnsi" w:eastAsia="Times New Roman" w:hAnsiTheme="majorHAnsi" w:cstheme="majorHAnsi"/>
-          <w:color w:val="000000"/>
-        </w:rPr>
-        <w:t>&gt;  PRACTICA</w:t>
-      </w:r>
-      <w:proofErr w:type="gramEnd"/>
-      <w:r>
-        <w:rPr>
-          <w:rFonts w:asciiTheme="majorHAnsi" w:eastAsia="Times New Roman" w:hAnsiTheme="majorHAnsi" w:cstheme="majorHAnsi"/>
-          <w:color w:val="000000"/>
-        </w:rPr>
-        <w:t xml:space="preserve"> DE INTRODUCCIÓN A </w:t>
+        <w:t xml:space="preserve">&lt;H6&gt;  PRACTICA DE INTRODUCCIÓN A </w:t>
       </w:r>
       <w:r>
         <w:rPr>
@@ -551,23 +533,7 @@
           <w:rFonts w:asciiTheme="majorHAnsi" w:eastAsia="Times New Roman" w:hAnsiTheme="majorHAnsi" w:cstheme="majorHAnsi"/>
           <w:color w:val="000000"/>
         </w:rPr>
-        <w:t>&lt;H5</w:t>
-      </w:r>
-      <w:proofErr w:type="gramStart"/>
-      <w:r>
-        <w:rPr>
-          <w:rFonts w:asciiTheme="majorHAnsi" w:eastAsia="Times New Roman" w:hAnsiTheme="majorHAnsi" w:cstheme="majorHAnsi"/>
-          <w:color w:val="000000"/>
-        </w:rPr>
-        <w:t>&gt;  PRACTICA</w:t>
-      </w:r>
-      <w:proofErr w:type="gramEnd"/>
-      <w:r>
-        <w:rPr>
-          <w:rFonts w:asciiTheme="majorHAnsi" w:eastAsia="Times New Roman" w:hAnsiTheme="majorHAnsi" w:cstheme="majorHAnsi"/>
-          <w:color w:val="000000"/>
-        </w:rPr>
-        <w:t xml:space="preserve"> DE INTRODUCCIÓN A </w:t>
+        <w:t xml:space="preserve">&lt;H5&gt;  PRACTICA DE INTRODUCCIÓN A </w:t>
       </w:r>
       <w:r>
         <w:rPr>
@@ -599,23 +565,7 @@
           <w:rFonts w:asciiTheme="majorHAnsi" w:eastAsia="Times New Roman" w:hAnsiTheme="majorHAnsi" w:cstheme="majorHAnsi"/>
           <w:color w:val="000000"/>
         </w:rPr>
-        <w:t>&lt;H4</w:t>
-      </w:r>
-      <w:proofErr w:type="gramStart"/>
-      <w:r>
-        <w:rPr>
-          <w:rFonts w:asciiTheme="majorHAnsi" w:eastAsia="Times New Roman" w:hAnsiTheme="majorHAnsi" w:cstheme="majorHAnsi"/>
-          <w:color w:val="000000"/>
-        </w:rPr>
-        <w:t>&gt;  PRACTICA</w:t>
-      </w:r>
-      <w:proofErr w:type="gramEnd"/>
-      <w:r>
-        <w:rPr>
-          <w:rFonts w:asciiTheme="majorHAnsi" w:eastAsia="Times New Roman" w:hAnsiTheme="majorHAnsi" w:cstheme="majorHAnsi"/>
-          <w:color w:val="000000"/>
-        </w:rPr>
-        <w:t xml:space="preserve"> DE INTRODUCCIÓN A </w:t>
+        <w:t xml:space="preserve">&lt;H4&gt;  PRACTICA DE INTRODUCCIÓN A </w:t>
       </w:r>
       <w:r>
         <w:rPr>
@@ -647,23 +597,7 @@
           <w:rFonts w:asciiTheme="majorHAnsi" w:eastAsia="Times New Roman" w:hAnsiTheme="majorHAnsi" w:cstheme="majorHAnsi"/>
           <w:color w:val="000000"/>
         </w:rPr>
-        <w:t>&lt;H3</w:t>
-      </w:r>
-      <w:proofErr w:type="gramStart"/>
-      <w:r>
-        <w:rPr>
-          <w:rFonts w:asciiTheme="majorHAnsi" w:eastAsia="Times New Roman" w:hAnsiTheme="majorHAnsi" w:cstheme="majorHAnsi"/>
-          <w:color w:val="000000"/>
-        </w:rPr>
-        <w:t>&gt;  PRACTICA</w:t>
-      </w:r>
-      <w:proofErr w:type="gramEnd"/>
-      <w:r>
-        <w:rPr>
-          <w:rFonts w:asciiTheme="majorHAnsi" w:eastAsia="Times New Roman" w:hAnsiTheme="majorHAnsi" w:cstheme="majorHAnsi"/>
-          <w:color w:val="000000"/>
-        </w:rPr>
-        <w:t xml:space="preserve"> DE INTRODUCCIÓN A </w:t>
+        <w:t xml:space="preserve">&lt;H3&gt;  PRACTICA DE INTRODUCCIÓN A </w:t>
       </w:r>
       <w:r>
         <w:rPr>
@@ -695,23 +629,7 @@
           <w:rFonts w:asciiTheme="majorHAnsi" w:eastAsia="Times New Roman" w:hAnsiTheme="majorHAnsi" w:cstheme="majorHAnsi"/>
           <w:color w:val="000000"/>
         </w:rPr>
-        <w:t>&lt;H2</w:t>
-      </w:r>
-      <w:proofErr w:type="gramStart"/>
-      <w:r>
-        <w:rPr>
-          <w:rFonts w:asciiTheme="majorHAnsi" w:eastAsia="Times New Roman" w:hAnsiTheme="majorHAnsi" w:cstheme="majorHAnsi"/>
-          <w:color w:val="000000"/>
-        </w:rPr>
-        <w:t>&gt;  PRACTICA</w:t>
-      </w:r>
-      <w:proofErr w:type="gramEnd"/>
-      <w:r>
-        <w:rPr>
-          <w:rFonts w:asciiTheme="majorHAnsi" w:eastAsia="Times New Roman" w:hAnsiTheme="majorHAnsi" w:cstheme="majorHAnsi"/>
-          <w:color w:val="000000"/>
-        </w:rPr>
-        <w:t xml:space="preserve"> DE INTRODUCCIÓN A LA WEB &lt;/H2&gt;</w:t>
+        <w:t>&lt;H2&gt;  PRACTICA DE INTRODUCCIÓN A LA WEB &lt;/H2&gt;</w:t>
       </w:r>
     </w:p>
     <w:p>
@@ -729,23 +647,7 @@
           <w:rFonts w:asciiTheme="majorHAnsi" w:eastAsia="Times New Roman" w:hAnsiTheme="majorHAnsi" w:cstheme="majorHAnsi"/>
           <w:color w:val="000000"/>
         </w:rPr>
-        <w:t>&lt;H1</w:t>
-      </w:r>
-      <w:proofErr w:type="gramStart"/>
-      <w:r>
-        <w:rPr>
-          <w:rFonts w:asciiTheme="majorHAnsi" w:eastAsia="Times New Roman" w:hAnsiTheme="majorHAnsi" w:cstheme="majorHAnsi"/>
-          <w:color w:val="000000"/>
-        </w:rPr>
-        <w:t>&gt;  PRACTICA</w:t>
-      </w:r>
-      <w:proofErr w:type="gramEnd"/>
-      <w:r>
-        <w:rPr>
-          <w:rFonts w:asciiTheme="majorHAnsi" w:eastAsia="Times New Roman" w:hAnsiTheme="majorHAnsi" w:cstheme="majorHAnsi"/>
-          <w:color w:val="000000"/>
-        </w:rPr>
-        <w:t xml:space="preserve"> DE INTRODUCCIÓN A LA WEB &lt;/H1&gt;</w:t>
+        <w:t>&lt;H1&gt;  PRACTICA DE INTRODUCCIÓN A LA WEB &lt;/H1&gt;</w:t>
       </w:r>
     </w:p>
     <w:p>
@@ -763,7 +665,6 @@
           <w:rFonts w:asciiTheme="majorHAnsi" w:eastAsia="Times New Roman" w:hAnsiTheme="majorHAnsi" w:cstheme="majorHAnsi"/>
           <w:color w:val="000000"/>
         </w:rPr>
-        <w:lastRenderedPageBreak/>
         <w:t>&lt;/HEAD&gt;</w:t>
       </w:r>
     </w:p>
@@ -794,6 +695,46 @@
           <w:szCs w:val="24"/>
         </w:rPr>
       </w:pPr>
+      <w:r>
+        <w:rPr>
+          <w:noProof/>
+        </w:rPr>
+        <w:drawing>
+          <wp:inline distT="0" distB="0" distL="0" distR="0" wp14:anchorId="2F933734" wp14:editId="3DB98BB9">
+            <wp:extent cx="5257800" cy="2085975"/>
+            <wp:effectExtent l="0" t="0" r="0" b="9525"/>
+            <wp:docPr id="2" name="Imagen 2"/>
+            <wp:cNvGraphicFramePr>
+              <a:graphicFrameLocks xmlns:a="http://schemas.openxmlformats.org/drawingml/2006/main" noChangeAspect="1"/>
+            </wp:cNvGraphicFramePr>
+            <a:graphic xmlns:a="http://schemas.openxmlformats.org/drawingml/2006/main">
+              <a:graphicData uri="http://schemas.openxmlformats.org/drawingml/2006/picture">
+                <pic:pic xmlns:pic="http://schemas.openxmlformats.org/drawingml/2006/picture">
+                  <pic:nvPicPr>
+                    <pic:cNvPr id="1" name=""/>
+                    <pic:cNvPicPr/>
+                  </pic:nvPicPr>
+                  <pic:blipFill>
+                    <a:blip r:embed="rId12"/>
+                    <a:stretch>
+                      <a:fillRect/>
+                    </a:stretch>
+                  </pic:blipFill>
+                  <pic:spPr>
+                    <a:xfrm>
+                      <a:off x="0" y="0"/>
+                      <a:ext cx="5257800" cy="2085975"/>
+                    </a:xfrm>
+                    <a:prstGeom prst="rect">
+                      <a:avLst/>
+                    </a:prstGeom>
+                  </pic:spPr>
+                </pic:pic>
+              </a:graphicData>
+            </a:graphic>
+          </wp:inline>
+        </w:drawing>
+      </w:r>
     </w:p>
     <w:p>
       <w:pPr>
@@ -952,6 +893,47 @@
           <w:lang w:val="en-US"/>
         </w:rPr>
       </w:pPr>
+      <w:r>
+        <w:rPr>
+          <w:noProof/>
+        </w:rPr>
+        <w:lastRenderedPageBreak/>
+        <w:drawing>
+          <wp:inline distT="0" distB="0" distL="0" distR="0" wp14:anchorId="30C29BA2" wp14:editId="64C426E8">
+            <wp:extent cx="5731510" cy="3090545"/>
+            <wp:effectExtent l="0" t="0" r="2540" b="0"/>
+            <wp:docPr id="3" name="Imagen 3"/>
+            <wp:cNvGraphicFramePr>
+              <a:graphicFrameLocks xmlns:a="http://schemas.openxmlformats.org/drawingml/2006/main" noChangeAspect="1"/>
+            </wp:cNvGraphicFramePr>
+            <a:graphic xmlns:a="http://schemas.openxmlformats.org/drawingml/2006/main">
+              <a:graphicData uri="http://schemas.openxmlformats.org/drawingml/2006/picture">
+                <pic:pic xmlns:pic="http://schemas.openxmlformats.org/drawingml/2006/picture">
+                  <pic:nvPicPr>
+                    <pic:cNvPr id="1" name=""/>
+                    <pic:cNvPicPr/>
+                  </pic:nvPicPr>
+                  <pic:blipFill>
+                    <a:blip r:embed="rId13"/>
+                    <a:stretch>
+                      <a:fillRect/>
+                    </a:stretch>
+                  </pic:blipFill>
+                  <pic:spPr>
+                    <a:xfrm>
+                      <a:off x="0" y="0"/>
+                      <a:ext cx="5731510" cy="3090545"/>
+                    </a:xfrm>
+                    <a:prstGeom prst="rect">
+                      <a:avLst/>
+                    </a:prstGeom>
+                  </pic:spPr>
+                </pic:pic>
+              </a:graphicData>
+            </a:graphic>
+          </wp:inline>
+        </w:drawing>
+      </w:r>
     </w:p>
     <w:p>
       <w:pPr>
@@ -1191,6 +1173,47 @@
           <w:lang w:val="en-US"/>
         </w:rPr>
       </w:pPr>
+      <w:r>
+        <w:rPr>
+          <w:noProof/>
+        </w:rPr>
+        <w:lastRenderedPageBreak/>
+        <w:drawing>
+          <wp:inline distT="0" distB="0" distL="0" distR="0" wp14:anchorId="049791F9" wp14:editId="40E10203">
+            <wp:extent cx="5731510" cy="2533015"/>
+            <wp:effectExtent l="0" t="0" r="2540" b="635"/>
+            <wp:docPr id="4" name="Imagen 4"/>
+            <wp:cNvGraphicFramePr>
+              <a:graphicFrameLocks xmlns:a="http://schemas.openxmlformats.org/drawingml/2006/main" noChangeAspect="1"/>
+            </wp:cNvGraphicFramePr>
+            <a:graphic xmlns:a="http://schemas.openxmlformats.org/drawingml/2006/main">
+              <a:graphicData uri="http://schemas.openxmlformats.org/drawingml/2006/picture">
+                <pic:pic xmlns:pic="http://schemas.openxmlformats.org/drawingml/2006/picture">
+                  <pic:nvPicPr>
+                    <pic:cNvPr id="1" name=""/>
+                    <pic:cNvPicPr/>
+                  </pic:nvPicPr>
+                  <pic:blipFill>
+                    <a:blip r:embed="rId14"/>
+                    <a:stretch>
+                      <a:fillRect/>
+                    </a:stretch>
+                  </pic:blipFill>
+                  <pic:spPr>
+                    <a:xfrm>
+                      <a:off x="0" y="0"/>
+                      <a:ext cx="5731510" cy="2533015"/>
+                    </a:xfrm>
+                    <a:prstGeom prst="rect">
+                      <a:avLst/>
+                    </a:prstGeom>
+                  </pic:spPr>
+                </pic:pic>
+              </a:graphicData>
+            </a:graphic>
+          </wp:inline>
+        </w:drawing>
+      </w:r>
     </w:p>
     <w:p>
       <w:pPr>
@@ -1288,25 +1311,7 @@
           <w:color w:val="000000"/>
           <w:lang w:val="en-US"/>
         </w:rPr>
-        <w:t xml:space="preserve">&lt;P&gt; &lt;FONT FACE = </w:t>
-      </w:r>
-      <w:proofErr w:type="gramStart"/>
-      <w:r>
-        <w:rPr>
-          <w:rFonts w:asciiTheme="majorHAnsi" w:eastAsia="Times New Roman" w:hAnsiTheme="majorHAnsi" w:cstheme="majorHAnsi"/>
-          <w:color w:val="000000"/>
-          <w:lang w:val="en-US"/>
-        </w:rPr>
-        <w:t>“ Arial</w:t>
-      </w:r>
-      <w:proofErr w:type="gramEnd"/>
-      <w:r>
-        <w:rPr>
-          <w:rFonts w:asciiTheme="majorHAnsi" w:eastAsia="Times New Roman" w:hAnsiTheme="majorHAnsi" w:cstheme="majorHAnsi"/>
-          <w:color w:val="000000"/>
-          <w:lang w:val="en-US"/>
-        </w:rPr>
-        <w:t>” Color = “Red” Size =10&gt;</w:t>
+        <w:t>&lt;P&gt; &lt;FONT FACE = “ Arial” Color = “Red” Size =10&gt;</w:t>
       </w:r>
     </w:p>
     <w:p>
@@ -1357,7 +1362,6 @@
           <w:rFonts w:asciiTheme="majorHAnsi" w:eastAsia="Times New Roman" w:hAnsiTheme="majorHAnsi" w:cstheme="majorHAnsi"/>
           <w:color w:val="000000"/>
         </w:rPr>
-        <w:lastRenderedPageBreak/>
         <w:t>&lt;/P&gt;</w:t>
       </w:r>
     </w:p>
@@ -1472,6 +1476,47 @@
           <w:szCs w:val="24"/>
         </w:rPr>
       </w:pPr>
+      <w:r>
+        <w:rPr>
+          <w:noProof/>
+        </w:rPr>
+        <w:lastRenderedPageBreak/>
+        <w:drawing>
+          <wp:inline distT="0" distB="0" distL="0" distR="0" wp14:anchorId="17FE32B3" wp14:editId="23EE9425">
+            <wp:extent cx="5731510" cy="2694940"/>
+            <wp:effectExtent l="0" t="0" r="2540" b="0"/>
+            <wp:docPr id="5" name="Imagen 5"/>
+            <wp:cNvGraphicFramePr>
+              <a:graphicFrameLocks xmlns:a="http://schemas.openxmlformats.org/drawingml/2006/main" noChangeAspect="1"/>
+            </wp:cNvGraphicFramePr>
+            <a:graphic xmlns:a="http://schemas.openxmlformats.org/drawingml/2006/main">
+              <a:graphicData uri="http://schemas.openxmlformats.org/drawingml/2006/picture">
+                <pic:pic xmlns:pic="http://schemas.openxmlformats.org/drawingml/2006/picture">
+                  <pic:nvPicPr>
+                    <pic:cNvPr id="1" name=""/>
+                    <pic:cNvPicPr/>
+                  </pic:nvPicPr>
+                  <pic:blipFill>
+                    <a:blip r:embed="rId15"/>
+                    <a:stretch>
+                      <a:fillRect/>
+                    </a:stretch>
+                  </pic:blipFill>
+                  <pic:spPr>
+                    <a:xfrm>
+                      <a:off x="0" y="0"/>
+                      <a:ext cx="5731510" cy="2694940"/>
+                    </a:xfrm>
+                    <a:prstGeom prst="rect">
+                      <a:avLst/>
+                    </a:prstGeom>
+                  </pic:spPr>
+                </pic:pic>
+              </a:graphicData>
+            </a:graphic>
+          </wp:inline>
+        </w:drawing>
+      </w:r>
     </w:p>
     <w:p>
       <w:pPr>
@@ -1570,25 +1615,7 @@
           <w:color w:val="000000"/>
           <w:lang w:val="en-US"/>
         </w:rPr>
-        <w:t xml:space="preserve">&lt; BODY BACKGROUND = </w:t>
-      </w:r>
-      <w:proofErr w:type="gramStart"/>
-      <w:r>
-        <w:rPr>
-          <w:rFonts w:asciiTheme="majorHAnsi" w:eastAsia="Times New Roman" w:hAnsiTheme="majorHAnsi" w:cstheme="majorHAnsi"/>
-          <w:color w:val="000000"/>
-          <w:lang w:val="en-US"/>
-        </w:rPr>
-        <w:t>“ d:/IMAGEN.JPG</w:t>
-      </w:r>
-      <w:proofErr w:type="gramEnd"/>
-      <w:r>
-        <w:rPr>
-          <w:rFonts w:asciiTheme="majorHAnsi" w:eastAsia="Times New Roman" w:hAnsiTheme="majorHAnsi" w:cstheme="majorHAnsi"/>
-          <w:color w:val="000000"/>
-          <w:lang w:val="en-US"/>
-        </w:rPr>
-        <w:t>”&gt;</w:t>
+        <w:t>&lt; BODY BACKGROUND = “ d:/IMAGEN.JPG”&gt;</w:t>
       </w:r>
     </w:p>
     <w:p>
@@ -1639,6 +1666,98 @@
           <w:lang w:val="en-US"/>
         </w:rPr>
       </w:pPr>
+      <w:r>
+        <w:rPr>
+          <w:noProof/>
+        </w:rPr>
+        <w:drawing>
+          <wp:inline distT="0" distB="0" distL="0" distR="0" wp14:anchorId="1D47D341" wp14:editId="380926C8">
+            <wp:extent cx="5731510" cy="3064510"/>
+            <wp:effectExtent l="0" t="0" r="2540" b="2540"/>
+            <wp:docPr id="7" name="Imagen 7"/>
+            <wp:cNvGraphicFramePr>
+              <a:graphicFrameLocks xmlns:a="http://schemas.openxmlformats.org/drawingml/2006/main" noChangeAspect="1"/>
+            </wp:cNvGraphicFramePr>
+            <a:graphic xmlns:a="http://schemas.openxmlformats.org/drawingml/2006/main">
+              <a:graphicData uri="http://schemas.openxmlformats.org/drawingml/2006/picture">
+                <pic:pic xmlns:pic="http://schemas.openxmlformats.org/drawingml/2006/picture">
+                  <pic:nvPicPr>
+                    <pic:cNvPr id="1" name=""/>
+                    <pic:cNvPicPr/>
+                  </pic:nvPicPr>
+                  <pic:blipFill>
+                    <a:blip r:embed="rId16"/>
+                    <a:stretch>
+                      <a:fillRect/>
+                    </a:stretch>
+                  </pic:blipFill>
+                  <pic:spPr>
+                    <a:xfrm>
+                      <a:off x="0" y="0"/>
+                      <a:ext cx="5731510" cy="3064510"/>
+                    </a:xfrm>
+                    <a:prstGeom prst="rect">
+                      <a:avLst/>
+                    </a:prstGeom>
+                  </pic:spPr>
+                </pic:pic>
+              </a:graphicData>
+            </a:graphic>
+          </wp:inline>
+        </w:drawing>
+      </w:r>
+    </w:p>
+    <w:p>
+      <w:pPr>
+        <w:spacing w:before="0" w:line="240" w:lineRule="auto"/>
+        <w:rPr>
+          <w:rFonts w:asciiTheme="majorHAnsi" w:eastAsia="Times New Roman" w:hAnsiTheme="majorHAnsi" w:cstheme="majorHAnsi"/>
+          <w:sz w:val="24"/>
+          <w:szCs w:val="24"/>
+          <w:lang w:val="en-US"/>
+        </w:rPr>
+      </w:pPr>
+      <w:r>
+        <w:rPr>
+          <w:noProof/>
+        </w:rPr>
+        <w:lastRenderedPageBreak/>
+        <w:drawing>
+          <wp:inline distT="0" distB="0" distL="0" distR="0" wp14:anchorId="39783BAB" wp14:editId="5495F2A0">
+            <wp:extent cx="3914775" cy="2000250"/>
+            <wp:effectExtent l="0" t="0" r="9525" b="0"/>
+            <wp:docPr id="8" name="Imagen 8"/>
+            <wp:cNvGraphicFramePr>
+              <a:graphicFrameLocks xmlns:a="http://schemas.openxmlformats.org/drawingml/2006/main" noChangeAspect="1"/>
+            </wp:cNvGraphicFramePr>
+            <a:graphic xmlns:a="http://schemas.openxmlformats.org/drawingml/2006/main">
+              <a:graphicData uri="http://schemas.openxmlformats.org/drawingml/2006/picture">
+                <pic:pic xmlns:pic="http://schemas.openxmlformats.org/drawingml/2006/picture">
+                  <pic:nvPicPr>
+                    <pic:cNvPr id="1" name=""/>
+                    <pic:cNvPicPr/>
+                  </pic:nvPicPr>
+                  <pic:blipFill>
+                    <a:blip r:embed="rId17"/>
+                    <a:stretch>
+                      <a:fillRect/>
+                    </a:stretch>
+                  </pic:blipFill>
+                  <pic:spPr>
+                    <a:xfrm>
+                      <a:off x="0" y="0"/>
+                      <a:ext cx="3914775" cy="2000250"/>
+                    </a:xfrm>
+                    <a:prstGeom prst="rect">
+                      <a:avLst/>
+                    </a:prstGeom>
+                  </pic:spPr>
+                </pic:pic>
+              </a:graphicData>
+            </a:graphic>
+          </wp:inline>
+        </w:drawing>
+      </w:r>
     </w:p>
     <w:p>
       <w:pPr>
@@ -1701,14 +1820,14 @@
           <w:rFonts w:asciiTheme="majorHAnsi" w:eastAsia="Times New Roman" w:hAnsiTheme="majorHAnsi" w:cstheme="majorHAnsi"/>
           <w:sz w:val="24"/>
           <w:szCs w:val="24"/>
-          <w:lang w:val="en-US"/>
+          <w:lang w:val="es-CO"/>
         </w:rPr>
       </w:pPr>
       <w:r>
         <w:rPr>
           <w:rFonts w:asciiTheme="majorHAnsi" w:eastAsia="Times New Roman" w:hAnsiTheme="majorHAnsi" w:cstheme="majorHAnsi"/>
           <w:color w:val="000000"/>
-          <w:lang w:val="en-US"/>
+          <w:lang w:val="es-CO"/>
         </w:rPr>
         <w:t>&lt;BODY&gt; </w:t>
       </w:r>
@@ -1720,14 +1839,14 @@
           <w:rFonts w:asciiTheme="majorHAnsi" w:eastAsia="Times New Roman" w:hAnsiTheme="majorHAnsi" w:cstheme="majorHAnsi"/>
           <w:sz w:val="24"/>
           <w:szCs w:val="24"/>
-          <w:lang w:val="en-US"/>
+          <w:lang w:val="es-CO"/>
         </w:rPr>
       </w:pPr>
       <w:r>
         <w:rPr>
           <w:rFonts w:asciiTheme="majorHAnsi" w:eastAsia="Times New Roman" w:hAnsiTheme="majorHAnsi" w:cstheme="majorHAnsi"/>
           <w:color w:val="000000"/>
-          <w:lang w:val="en-US"/>
+          <w:lang w:val="es-CO"/>
         </w:rPr>
         <w:t>&lt;LI&gt; UNO</w:t>
       </w:r>
@@ -1773,12 +1892,14 @@
           <w:rFonts w:asciiTheme="majorHAnsi" w:eastAsia="Times New Roman" w:hAnsiTheme="majorHAnsi" w:cstheme="majorHAnsi"/>
           <w:sz w:val="24"/>
           <w:szCs w:val="24"/>
+          <w:lang w:val="en-US"/>
         </w:rPr>
       </w:pPr>
       <w:r>
         <w:rPr>
           <w:rFonts w:asciiTheme="majorHAnsi" w:eastAsia="Times New Roman" w:hAnsiTheme="majorHAnsi" w:cstheme="majorHAnsi"/>
           <w:color w:val="000000"/>
+          <w:lang w:val="en-US"/>
         </w:rPr>
         <w:t>&lt;/BODY&gt;</w:t>
       </w:r>
@@ -1812,6 +1933,57 @@
           <w:lang w:val="en-US"/>
         </w:rPr>
       </w:pPr>
+      <w:r>
+        <w:rPr>
+          <w:noProof/>
+        </w:rPr>
+        <w:drawing>
+          <wp:inline distT="0" distB="0" distL="0" distR="0" wp14:anchorId="6DB63008" wp14:editId="015D81EB">
+            <wp:extent cx="3829050" cy="2524125"/>
+            <wp:effectExtent l="0" t="0" r="0" b="9525"/>
+            <wp:docPr id="9" name="Imagen 9"/>
+            <wp:cNvGraphicFramePr>
+              <a:graphicFrameLocks xmlns:a="http://schemas.openxmlformats.org/drawingml/2006/main" noChangeAspect="1"/>
+            </wp:cNvGraphicFramePr>
+            <a:graphic xmlns:a="http://schemas.openxmlformats.org/drawingml/2006/main">
+              <a:graphicData uri="http://schemas.openxmlformats.org/drawingml/2006/picture">
+                <pic:pic xmlns:pic="http://schemas.openxmlformats.org/drawingml/2006/picture">
+                  <pic:nvPicPr>
+                    <pic:cNvPr id="1" name=""/>
+                    <pic:cNvPicPr/>
+                  </pic:nvPicPr>
+                  <pic:blipFill>
+                    <a:blip r:embed="rId18"/>
+                    <a:stretch>
+                      <a:fillRect/>
+                    </a:stretch>
+                  </pic:blipFill>
+                  <pic:spPr>
+                    <a:xfrm>
+                      <a:off x="0" y="0"/>
+                      <a:ext cx="3829050" cy="2524125"/>
+                    </a:xfrm>
+                    <a:prstGeom prst="rect">
+                      <a:avLst/>
+                    </a:prstGeom>
+                  </pic:spPr>
+                </pic:pic>
+              </a:graphicData>
+            </a:graphic>
+          </wp:inline>
+        </w:drawing>
+      </w:r>
+    </w:p>
+    <w:p>
+      <w:pPr>
+        <w:spacing w:before="0" w:line="240" w:lineRule="auto"/>
+        <w:rPr>
+          <w:rFonts w:asciiTheme="majorHAnsi" w:eastAsia="Times New Roman" w:hAnsiTheme="majorHAnsi" w:cstheme="majorHAnsi"/>
+          <w:sz w:val="24"/>
+          <w:szCs w:val="24"/>
+          <w:lang w:val="en-US"/>
+        </w:rPr>
+      </w:pPr>
     </w:p>
     <w:p>
       <w:pPr>
@@ -1877,34 +2049,16 @@
           <w:rFonts w:asciiTheme="majorHAnsi" w:eastAsia="Times New Roman" w:hAnsiTheme="majorHAnsi" w:cstheme="majorHAnsi"/>
           <w:sz w:val="24"/>
           <w:szCs w:val="24"/>
-          <w:lang w:val="en-US"/>
+          <w:lang w:val="es-CO"/>
         </w:rPr>
       </w:pPr>
       <w:r>
         <w:rPr>
           <w:rFonts w:asciiTheme="majorHAnsi" w:eastAsia="Times New Roman" w:hAnsiTheme="majorHAnsi" w:cstheme="majorHAnsi"/>
           <w:color w:val="000000"/>
-          <w:lang w:val="en-US"/>
-        </w:rPr>
-        <w:t xml:space="preserve">&lt;UL TYPE = </w:t>
-      </w:r>
-      <w:proofErr w:type="gramStart"/>
-      <w:r>
-        <w:rPr>
-          <w:rFonts w:asciiTheme="majorHAnsi" w:eastAsia="Times New Roman" w:hAnsiTheme="majorHAnsi" w:cstheme="majorHAnsi"/>
-          <w:color w:val="000000"/>
-          <w:lang w:val="en-US"/>
-        </w:rPr>
-        <w:t>“ CIRCLE</w:t>
-      </w:r>
-      <w:proofErr w:type="gramEnd"/>
-      <w:r>
-        <w:rPr>
-          <w:rFonts w:asciiTheme="majorHAnsi" w:eastAsia="Times New Roman" w:hAnsiTheme="majorHAnsi" w:cstheme="majorHAnsi"/>
-          <w:color w:val="000000"/>
-          <w:lang w:val="en-US"/>
-        </w:rPr>
-        <w:t>”</w:t>
+          <w:lang w:val="es-CO"/>
+        </w:rPr>
+        <w:t>&lt;UL TYPE = “ CIRCLE”</w:t>
       </w:r>
     </w:p>
     <w:p>
@@ -1914,14 +2068,14 @@
           <w:rFonts w:asciiTheme="majorHAnsi" w:eastAsia="Times New Roman" w:hAnsiTheme="majorHAnsi" w:cstheme="majorHAnsi"/>
           <w:sz w:val="24"/>
           <w:szCs w:val="24"/>
-          <w:lang w:val="en-US"/>
+          <w:lang w:val="es-CO"/>
         </w:rPr>
       </w:pPr>
       <w:r>
         <w:rPr>
           <w:rFonts w:asciiTheme="majorHAnsi" w:eastAsia="Times New Roman" w:hAnsiTheme="majorHAnsi" w:cstheme="majorHAnsi"/>
           <w:color w:val="000000"/>
-          <w:lang w:val="en-US"/>
+          <w:lang w:val="es-CO"/>
         </w:rPr>
         <w:t>&lt;LI&gt; DOS</w:t>
       </w:r>
@@ -1957,7 +2111,6 @@
           <w:rFonts w:asciiTheme="majorHAnsi" w:eastAsia="Times New Roman" w:hAnsiTheme="majorHAnsi" w:cstheme="majorHAnsi"/>
           <w:color w:val="000000"/>
         </w:rPr>
-        <w:lastRenderedPageBreak/>
         <w:t>&lt;/BODY&gt;</w:t>
       </w:r>
     </w:p>
@@ -1975,6 +2128,7 @@
           <w:rFonts w:asciiTheme="majorHAnsi" w:eastAsia="Times New Roman" w:hAnsiTheme="majorHAnsi" w:cstheme="majorHAnsi"/>
           <w:color w:val="000000"/>
         </w:rPr>
+        <w:lastRenderedPageBreak/>
         <w:t>&lt;/HTML&gt;</w:t>
       </w:r>
     </w:p>
@@ -1987,6 +2141,96 @@
           <w:szCs w:val="24"/>
         </w:rPr>
       </w:pPr>
+      <w:r>
+        <w:rPr>
+          <w:noProof/>
+        </w:rPr>
+        <w:drawing>
+          <wp:inline distT="0" distB="0" distL="0" distR="0" wp14:anchorId="46BBEF07" wp14:editId="32CDC6B8">
+            <wp:extent cx="1409700" cy="1171575"/>
+            <wp:effectExtent l="0" t="0" r="0" b="9525"/>
+            <wp:docPr id="10" name="Imagen 10"/>
+            <wp:cNvGraphicFramePr>
+              <a:graphicFrameLocks xmlns:a="http://schemas.openxmlformats.org/drawingml/2006/main" noChangeAspect="1"/>
+            </wp:cNvGraphicFramePr>
+            <a:graphic xmlns:a="http://schemas.openxmlformats.org/drawingml/2006/main">
+              <a:graphicData uri="http://schemas.openxmlformats.org/drawingml/2006/picture">
+                <pic:pic xmlns:pic="http://schemas.openxmlformats.org/drawingml/2006/picture">
+                  <pic:nvPicPr>
+                    <pic:cNvPr id="1" name=""/>
+                    <pic:cNvPicPr/>
+                  </pic:nvPicPr>
+                  <pic:blipFill>
+                    <a:blip r:embed="rId19"/>
+                    <a:stretch>
+                      <a:fillRect/>
+                    </a:stretch>
+                  </pic:blipFill>
+                  <pic:spPr>
+                    <a:xfrm>
+                      <a:off x="0" y="0"/>
+                      <a:ext cx="1409700" cy="1171575"/>
+                    </a:xfrm>
+                    <a:prstGeom prst="rect">
+                      <a:avLst/>
+                    </a:prstGeom>
+                  </pic:spPr>
+                </pic:pic>
+              </a:graphicData>
+            </a:graphic>
+          </wp:inline>
+        </w:drawing>
+      </w:r>
+    </w:p>
+    <w:p>
+      <w:pPr>
+        <w:spacing w:before="0" w:line="240" w:lineRule="auto"/>
+        <w:rPr>
+          <w:rFonts w:asciiTheme="majorHAnsi" w:eastAsia="Times New Roman" w:hAnsiTheme="majorHAnsi" w:cstheme="majorHAnsi"/>
+          <w:sz w:val="24"/>
+          <w:szCs w:val="24"/>
+        </w:rPr>
+      </w:pPr>
+      <w:r>
+        <w:rPr>
+          <w:noProof/>
+        </w:rPr>
+        <w:drawing>
+          <wp:inline distT="0" distB="0" distL="0" distR="0" wp14:anchorId="6342E260" wp14:editId="17F35F1C">
+            <wp:extent cx="2914650" cy="1933575"/>
+            <wp:effectExtent l="0" t="0" r="0" b="9525"/>
+            <wp:docPr id="11" name="Imagen 11"/>
+            <wp:cNvGraphicFramePr>
+              <a:graphicFrameLocks xmlns:a="http://schemas.openxmlformats.org/drawingml/2006/main" noChangeAspect="1"/>
+            </wp:cNvGraphicFramePr>
+            <a:graphic xmlns:a="http://schemas.openxmlformats.org/drawingml/2006/main">
+              <a:graphicData uri="http://schemas.openxmlformats.org/drawingml/2006/picture">
+                <pic:pic xmlns:pic="http://schemas.openxmlformats.org/drawingml/2006/picture">
+                  <pic:nvPicPr>
+                    <pic:cNvPr id="1" name=""/>
+                    <pic:cNvPicPr/>
+                  </pic:nvPicPr>
+                  <pic:blipFill>
+                    <a:blip r:embed="rId20"/>
+                    <a:stretch>
+                      <a:fillRect/>
+                    </a:stretch>
+                  </pic:blipFill>
+                  <pic:spPr>
+                    <a:xfrm>
+                      <a:off x="0" y="0"/>
+                      <a:ext cx="2914650" cy="1933575"/>
+                    </a:xfrm>
+                    <a:prstGeom prst="rect">
+                      <a:avLst/>
+                    </a:prstGeom>
+                  </pic:spPr>
+                </pic:pic>
+              </a:graphicData>
+            </a:graphic>
+          </wp:inline>
+        </w:drawing>
+      </w:r>
     </w:p>
     <w:p>
       <w:pPr>
@@ -2044,7 +2288,6 @@
         </w:rPr>
         <w:t>TYPE = “</w:t>
       </w:r>
-      <w:proofErr w:type="gramStart"/>
       <w:r>
         <w:rPr>
           <w:rFonts w:asciiTheme="majorHAnsi" w:eastAsia="Times New Roman" w:hAnsiTheme="majorHAnsi" w:cstheme="majorHAnsi"/>
@@ -2059,15 +2302,7 @@
           <w:rFonts w:asciiTheme="majorHAnsi" w:eastAsia="Times New Roman" w:hAnsiTheme="majorHAnsi" w:cstheme="majorHAnsi"/>
           <w:color w:val="000000"/>
         </w:rPr>
-        <w:t>/</w:t>
-      </w:r>
-      <w:proofErr w:type="gramEnd"/>
-      <w:r>
-        <w:rPr>
-          <w:rFonts w:asciiTheme="majorHAnsi" w:eastAsia="Times New Roman" w:hAnsiTheme="majorHAnsi" w:cstheme="majorHAnsi"/>
-          <w:color w:val="000000"/>
-        </w:rPr>
-        <w:t>&gt;  -  Registra o envía direcciones de correo electrónico</w:t>
+        <w:t>/&gt;  -  Registra o envía direcciones de correo electrónico</w:t>
       </w:r>
     </w:p>
     <w:p>
@@ -2093,43 +2328,14 @@
           <w:bCs/>
           <w:color w:val="000000"/>
         </w:rPr>
-        <w:t>“</w:t>
-      </w:r>
-      <w:proofErr w:type="spellStart"/>
-      <w:proofErr w:type="gramStart"/>
-      <w:r>
-        <w:rPr>
-          <w:rFonts w:asciiTheme="majorHAnsi" w:eastAsia="Times New Roman" w:hAnsiTheme="majorHAnsi" w:cstheme="majorHAnsi"/>
-          <w:b/>
-          <w:bCs/>
-          <w:color w:val="000000"/>
-        </w:rPr>
-        <w:t>url</w:t>
-      </w:r>
-      <w:proofErr w:type="spellEnd"/>
-      <w:r>
-        <w:rPr>
-          <w:rFonts w:asciiTheme="majorHAnsi" w:eastAsia="Times New Roman" w:hAnsiTheme="majorHAnsi" w:cstheme="majorHAnsi"/>
-          <w:b/>
-          <w:bCs/>
-          <w:color w:val="000000"/>
-        </w:rPr>
-        <w:t>”</w:t>
+        <w:t>“url”</w:t>
       </w:r>
       <w:r>
         <w:rPr>
           <w:rFonts w:asciiTheme="majorHAnsi" w:eastAsia="Times New Roman" w:hAnsiTheme="majorHAnsi" w:cstheme="majorHAnsi"/>
           <w:color w:val="000000"/>
         </w:rPr>
-        <w:t>/</w:t>
-      </w:r>
-      <w:proofErr w:type="gramEnd"/>
-      <w:r>
-        <w:rPr>
-          <w:rFonts w:asciiTheme="majorHAnsi" w:eastAsia="Times New Roman" w:hAnsiTheme="majorHAnsi" w:cstheme="majorHAnsi"/>
-          <w:color w:val="000000"/>
-        </w:rPr>
-        <w:t>&gt; -  válida  correos electrónicos correctos</w:t>
+        <w:t>/&gt; -  válida  correos electrónicos correctos</w:t>
       </w:r>
     </w:p>
     <w:p>
@@ -2155,112 +2361,14 @@
           <w:bCs/>
           <w:color w:val="000000"/>
         </w:rPr>
-        <w:t>“</w:t>
+        <w:t>“fecha”/</w:t>
       </w:r>
-      <w:proofErr w:type="gramStart"/>
-      <w:r>
-        <w:rPr>
-          <w:rFonts w:asciiTheme="majorHAnsi" w:eastAsia="Times New Roman" w:hAnsiTheme="majorHAnsi" w:cstheme="majorHAnsi"/>
-          <w:b/>
-          <w:bCs/>
-          <w:color w:val="000000"/>
-        </w:rPr>
-        <w:t>fecha”/</w:t>
-      </w:r>
-      <w:proofErr w:type="gramEnd"/>
       <w:r>
         <w:rPr>
           <w:rFonts w:asciiTheme="majorHAnsi" w:eastAsia="Times New Roman" w:hAnsiTheme="majorHAnsi" w:cstheme="majorHAnsi"/>
           <w:color w:val="000000"/>
         </w:rPr>
-        <w:t xml:space="preserve">&gt; valida o registra formato de fechas DDMMAAAA </w:t>
-      </w:r>
-      <w:proofErr w:type="spellStart"/>
-      <w:r>
-        <w:rPr>
-          <w:rFonts w:asciiTheme="majorHAnsi" w:eastAsia="Times New Roman" w:hAnsiTheme="majorHAnsi" w:cstheme="majorHAnsi"/>
-          <w:color w:val="000000"/>
-        </w:rPr>
-        <w:t>ó</w:t>
-      </w:r>
-      <w:proofErr w:type="spellEnd"/>
-      <w:r>
-        <w:rPr>
-          <w:rFonts w:asciiTheme="majorHAnsi" w:eastAsia="Times New Roman" w:hAnsiTheme="majorHAnsi" w:cstheme="majorHAnsi"/>
-          <w:color w:val="000000"/>
-        </w:rPr>
-        <w:t xml:space="preserve"> </w:t>
-      </w:r>
-      <w:proofErr w:type="spellStart"/>
-      <w:r>
-        <w:rPr>
-          <w:rFonts w:asciiTheme="majorHAnsi" w:eastAsia="Times New Roman" w:hAnsiTheme="majorHAnsi" w:cstheme="majorHAnsi"/>
-          <w:color w:val="000000"/>
-        </w:rPr>
-        <w:t>aaaammdd</w:t>
-      </w:r>
-      <w:proofErr w:type="spellEnd"/>
-    </w:p>
-    <w:p>
-      <w:pPr>
-        <w:spacing w:before="0" w:after="160" w:line="240" w:lineRule="auto"/>
-        <w:rPr>
-          <w:rFonts w:asciiTheme="majorHAnsi" w:eastAsia="Times New Roman" w:hAnsiTheme="majorHAnsi" w:cstheme="majorHAnsi"/>
-          <w:sz w:val="24"/>
-          <w:szCs w:val="24"/>
-        </w:rPr>
-      </w:pPr>
-      <w:r>
-        <w:rPr>
-          <w:rFonts w:asciiTheme="majorHAnsi" w:eastAsia="Times New Roman" w:hAnsiTheme="majorHAnsi" w:cstheme="majorHAnsi"/>
-          <w:color w:val="000000"/>
-        </w:rPr>
-        <w:t xml:space="preserve">&lt;INPUT TYPE = </w:t>
-      </w:r>
-      <w:r>
-        <w:rPr>
-          <w:rFonts w:asciiTheme="majorHAnsi" w:eastAsia="Times New Roman" w:hAnsiTheme="majorHAnsi" w:cstheme="majorHAnsi"/>
-          <w:b/>
-          <w:bCs/>
-          <w:color w:val="000000"/>
-        </w:rPr>
-        <w:t>“</w:t>
-      </w:r>
-      <w:proofErr w:type="spellStart"/>
-      <w:proofErr w:type="gramStart"/>
-      <w:r>
-        <w:rPr>
-          <w:rFonts w:asciiTheme="majorHAnsi" w:eastAsia="Times New Roman" w:hAnsiTheme="majorHAnsi" w:cstheme="majorHAnsi"/>
-          <w:b/>
-          <w:bCs/>
-          <w:color w:val="000000"/>
-        </w:rPr>
-        <w:t>tel</w:t>
-      </w:r>
-      <w:proofErr w:type="spellEnd"/>
-      <w:r>
-        <w:rPr>
-          <w:rFonts w:asciiTheme="majorHAnsi" w:eastAsia="Times New Roman" w:hAnsiTheme="majorHAnsi" w:cstheme="majorHAnsi"/>
-          <w:b/>
-          <w:bCs/>
-          <w:color w:val="000000"/>
-        </w:rPr>
-        <w:t>”</w:t>
-      </w:r>
-      <w:r>
-        <w:rPr>
-          <w:rFonts w:asciiTheme="majorHAnsi" w:eastAsia="Times New Roman" w:hAnsiTheme="majorHAnsi" w:cstheme="majorHAnsi"/>
-          <w:color w:val="000000"/>
-        </w:rPr>
-        <w:t>/</w:t>
-      </w:r>
-      <w:proofErr w:type="gramEnd"/>
-      <w:r>
-        <w:rPr>
-          <w:rFonts w:asciiTheme="majorHAnsi" w:eastAsia="Times New Roman" w:hAnsiTheme="majorHAnsi" w:cstheme="majorHAnsi"/>
-          <w:color w:val="000000"/>
-        </w:rPr>
-        <w:t>&gt;No valida y registra datos numéricos</w:t>
+        <w:t>&gt; valida o registra formato de fechas DDMMAAAA ó aaaammdd</w:t>
       </w:r>
     </w:p>
     <w:p>
@@ -2270,6 +2378,39 @@
           <w:rFonts w:asciiTheme="majorHAnsi" w:eastAsia="Times New Roman" w:hAnsiTheme="majorHAnsi" w:cstheme="majorHAnsi"/>
           <w:sz w:val="24"/>
           <w:szCs w:val="24"/>
+        </w:rPr>
+      </w:pPr>
+      <w:r>
+        <w:rPr>
+          <w:rFonts w:asciiTheme="majorHAnsi" w:eastAsia="Times New Roman" w:hAnsiTheme="majorHAnsi" w:cstheme="majorHAnsi"/>
+          <w:color w:val="000000"/>
+        </w:rPr>
+        <w:t xml:space="preserve">&lt;INPUT TYPE = </w:t>
+      </w:r>
+      <w:r>
+        <w:rPr>
+          <w:rFonts w:asciiTheme="majorHAnsi" w:eastAsia="Times New Roman" w:hAnsiTheme="majorHAnsi" w:cstheme="majorHAnsi"/>
+          <w:b/>
+          <w:bCs/>
+          <w:color w:val="000000"/>
+        </w:rPr>
+        <w:t>“tel”</w:t>
+      </w:r>
+      <w:r>
+        <w:rPr>
+          <w:rFonts w:asciiTheme="majorHAnsi" w:eastAsia="Times New Roman" w:hAnsiTheme="majorHAnsi" w:cstheme="majorHAnsi"/>
+          <w:color w:val="000000"/>
+        </w:rPr>
+        <w:t>/&gt;No valida y registra datos numéricos</w:t>
+      </w:r>
+    </w:p>
+    <w:p>
+      <w:pPr>
+        <w:spacing w:before="0" w:after="160" w:line="240" w:lineRule="auto"/>
+        <w:rPr>
+          <w:rFonts w:asciiTheme="majorHAnsi" w:eastAsia="Times New Roman" w:hAnsiTheme="majorHAnsi" w:cstheme="majorHAnsi"/>
+          <w:sz w:val="24"/>
+          <w:szCs w:val="24"/>
           <w:lang w:val="en-US"/>
         </w:rPr>
       </w:pPr>
@@ -2297,25 +2438,7 @@
           <w:color w:val="000000"/>
           <w:lang w:val="en-US"/>
         </w:rPr>
-        <w:t xml:space="preserve">/&gt; </w:t>
-      </w:r>
-      <w:proofErr w:type="spellStart"/>
-      <w:r>
-        <w:rPr>
-          <w:rFonts w:asciiTheme="majorHAnsi" w:eastAsia="Times New Roman" w:hAnsiTheme="majorHAnsi" w:cstheme="majorHAnsi"/>
-          <w:color w:val="000000"/>
-          <w:lang w:val="en-US"/>
-        </w:rPr>
-        <w:t>fechas</w:t>
-      </w:r>
-      <w:proofErr w:type="spellEnd"/>
-      <w:r>
-        <w:rPr>
-          <w:rFonts w:asciiTheme="majorHAnsi" w:eastAsia="Times New Roman" w:hAnsiTheme="majorHAnsi" w:cstheme="majorHAnsi"/>
-          <w:color w:val="000000"/>
-          <w:lang w:val="en-US"/>
-        </w:rPr>
-        <w:t xml:space="preserve"> DDMMAAAA</w:t>
+        <w:t>/&gt; fechas DDMMAAAA</w:t>
       </w:r>
     </w:p>
     <w:p>
@@ -2352,43 +2475,7 @@
           <w:color w:val="000000"/>
           <w:lang w:val="en-US"/>
         </w:rPr>
-        <w:t xml:space="preserve">/&gt; horas </w:t>
-      </w:r>
-      <w:proofErr w:type="spellStart"/>
-      <w:r>
-        <w:rPr>
-          <w:rFonts w:asciiTheme="majorHAnsi" w:eastAsia="Times New Roman" w:hAnsiTheme="majorHAnsi" w:cstheme="majorHAnsi"/>
-          <w:color w:val="000000"/>
-          <w:lang w:val="en-US"/>
-        </w:rPr>
-        <w:t>en</w:t>
-      </w:r>
-      <w:proofErr w:type="spellEnd"/>
-      <w:r>
-        <w:rPr>
-          <w:rFonts w:asciiTheme="majorHAnsi" w:eastAsia="Times New Roman" w:hAnsiTheme="majorHAnsi" w:cstheme="majorHAnsi"/>
-          <w:color w:val="000000"/>
-          <w:lang w:val="en-US"/>
-        </w:rPr>
-        <w:t xml:space="preserve"> </w:t>
-      </w:r>
-      <w:proofErr w:type="spellStart"/>
-      <w:r>
-        <w:rPr>
-          <w:rFonts w:asciiTheme="majorHAnsi" w:eastAsia="Times New Roman" w:hAnsiTheme="majorHAnsi" w:cstheme="majorHAnsi"/>
-          <w:color w:val="000000"/>
-          <w:lang w:val="en-US"/>
-        </w:rPr>
-        <w:t>formato</w:t>
-      </w:r>
-      <w:proofErr w:type="spellEnd"/>
-      <w:r>
-        <w:rPr>
-          <w:rFonts w:asciiTheme="majorHAnsi" w:eastAsia="Times New Roman" w:hAnsiTheme="majorHAnsi" w:cstheme="majorHAnsi"/>
-          <w:color w:val="000000"/>
-          <w:lang w:val="en-US"/>
-        </w:rPr>
-        <w:t xml:space="preserve"> 24h</w:t>
+        <w:t>/&gt; horas en formato 24h</w:t>
       </w:r>
     </w:p>
     <w:p>
@@ -2414,43 +2501,14 @@
           <w:bCs/>
           <w:color w:val="000000"/>
         </w:rPr>
-        <w:t>“</w:t>
-      </w:r>
-      <w:proofErr w:type="spellStart"/>
-      <w:proofErr w:type="gramStart"/>
-      <w:r>
-        <w:rPr>
-          <w:rFonts w:asciiTheme="majorHAnsi" w:eastAsia="Times New Roman" w:hAnsiTheme="majorHAnsi" w:cstheme="majorHAnsi"/>
-          <w:b/>
-          <w:bCs/>
-          <w:color w:val="000000"/>
-        </w:rPr>
-        <w:t>datatime</w:t>
-      </w:r>
-      <w:proofErr w:type="spellEnd"/>
-      <w:r>
-        <w:rPr>
-          <w:rFonts w:asciiTheme="majorHAnsi" w:eastAsia="Times New Roman" w:hAnsiTheme="majorHAnsi" w:cstheme="majorHAnsi"/>
-          <w:b/>
-          <w:bCs/>
-          <w:color w:val="000000"/>
-        </w:rPr>
-        <w:t>”</w:t>
+        <w:t>“datatime”</w:t>
       </w:r>
       <w:r>
         <w:rPr>
           <w:rFonts w:asciiTheme="majorHAnsi" w:eastAsia="Times New Roman" w:hAnsiTheme="majorHAnsi" w:cstheme="majorHAnsi"/>
           <w:color w:val="000000"/>
         </w:rPr>
-        <w:t>/</w:t>
-      </w:r>
-      <w:proofErr w:type="gramEnd"/>
-      <w:r>
-        <w:rPr>
-          <w:rFonts w:asciiTheme="majorHAnsi" w:eastAsia="Times New Roman" w:hAnsiTheme="majorHAnsi" w:cstheme="majorHAnsi"/>
-          <w:color w:val="000000"/>
-        </w:rPr>
-        <w:t>&gt; hora y fecha</w:t>
+        <w:t>/&gt; hora y fecha</w:t>
       </w:r>
     </w:p>
     <w:p>
@@ -2476,30 +2534,8 @@
           <w:bCs/>
           <w:color w:val="000000"/>
         </w:rPr>
-        <w:t>“</w:t>
+        <w:t>“search”/</w:t>
       </w:r>
-      <w:proofErr w:type="spellStart"/>
-      <w:proofErr w:type="gramStart"/>
-      <w:r>
-        <w:rPr>
-          <w:rFonts w:asciiTheme="majorHAnsi" w:eastAsia="Times New Roman" w:hAnsiTheme="majorHAnsi" w:cstheme="majorHAnsi"/>
-          <w:b/>
-          <w:bCs/>
-          <w:color w:val="000000"/>
-        </w:rPr>
-        <w:t>search</w:t>
-      </w:r>
-      <w:proofErr w:type="spellEnd"/>
-      <w:r>
-        <w:rPr>
-          <w:rFonts w:asciiTheme="majorHAnsi" w:eastAsia="Times New Roman" w:hAnsiTheme="majorHAnsi" w:cstheme="majorHAnsi"/>
-          <w:b/>
-          <w:bCs/>
-          <w:color w:val="000000"/>
-        </w:rPr>
-        <w:t>”/</w:t>
-      </w:r>
-      <w:proofErr w:type="gramEnd"/>
       <w:r>
         <w:rPr>
           <w:rFonts w:asciiTheme="majorHAnsi" w:eastAsia="Times New Roman" w:hAnsiTheme="majorHAnsi" w:cstheme="majorHAnsi"/>
@@ -2531,34 +2567,14 @@
           <w:bCs/>
           <w:color w:val="000000"/>
         </w:rPr>
-        <w:t>“</w:t>
+        <w:t>“month</w:t>
       </w:r>
-      <w:proofErr w:type="spellStart"/>
-      <w:proofErr w:type="gramStart"/>
-      <w:r>
-        <w:rPr>
-          <w:rFonts w:asciiTheme="majorHAnsi" w:eastAsia="Times New Roman" w:hAnsiTheme="majorHAnsi" w:cstheme="majorHAnsi"/>
-          <w:b/>
-          <w:bCs/>
-          <w:color w:val="000000"/>
-        </w:rPr>
-        <w:t>month</w:t>
-      </w:r>
-      <w:proofErr w:type="spellEnd"/>
       <w:r>
         <w:rPr>
           <w:rFonts w:asciiTheme="majorHAnsi" w:eastAsia="Times New Roman" w:hAnsiTheme="majorHAnsi" w:cstheme="majorHAnsi"/>
           <w:color w:val="000000"/>
         </w:rPr>
-        <w:t>”/</w:t>
-      </w:r>
-      <w:proofErr w:type="gramEnd"/>
-      <w:r>
-        <w:rPr>
-          <w:rFonts w:asciiTheme="majorHAnsi" w:eastAsia="Times New Roman" w:hAnsiTheme="majorHAnsi" w:cstheme="majorHAnsi"/>
-          <w:color w:val="000000"/>
-        </w:rPr>
-        <w:t>&gt; permite seleccionar un mes específico</w:t>
+        <w:t>”/&gt; permite seleccionar un mes específico</w:t>
       </w:r>
     </w:p>
     <w:p>
@@ -2584,43 +2600,14 @@
           <w:bCs/>
           <w:color w:val="000000"/>
         </w:rPr>
-        <w:t>“</w:t>
-      </w:r>
-      <w:proofErr w:type="spellStart"/>
-      <w:proofErr w:type="gramStart"/>
-      <w:r>
-        <w:rPr>
-          <w:rFonts w:asciiTheme="majorHAnsi" w:eastAsia="Times New Roman" w:hAnsiTheme="majorHAnsi" w:cstheme="majorHAnsi"/>
-          <w:b/>
-          <w:bCs/>
-          <w:color w:val="000000"/>
-        </w:rPr>
-        <w:t>week</w:t>
-      </w:r>
-      <w:proofErr w:type="spellEnd"/>
-      <w:r>
-        <w:rPr>
-          <w:rFonts w:asciiTheme="majorHAnsi" w:eastAsia="Times New Roman" w:hAnsiTheme="majorHAnsi" w:cstheme="majorHAnsi"/>
-          <w:b/>
-          <w:bCs/>
-          <w:color w:val="000000"/>
-        </w:rPr>
-        <w:t>”</w:t>
+        <w:t>“week”</w:t>
       </w:r>
       <w:r>
         <w:rPr>
           <w:rFonts w:asciiTheme="majorHAnsi" w:eastAsia="Times New Roman" w:hAnsiTheme="majorHAnsi" w:cstheme="majorHAnsi"/>
           <w:color w:val="000000"/>
         </w:rPr>
-        <w:t>/</w:t>
-      </w:r>
-      <w:proofErr w:type="gramEnd"/>
-      <w:r>
-        <w:rPr>
-          <w:rFonts w:asciiTheme="majorHAnsi" w:eastAsia="Times New Roman" w:hAnsiTheme="majorHAnsi" w:cstheme="majorHAnsi"/>
-          <w:color w:val="000000"/>
-        </w:rPr>
-        <w:t>&gt; permite seleccionar una semana especifica del año</w:t>
+        <w:t>/&gt; permite seleccionar una semana especifica del año</w:t>
       </w:r>
     </w:p>
     <w:p>
@@ -2646,32 +2633,14 @@
           <w:bCs/>
           <w:color w:val="000000"/>
         </w:rPr>
-        <w:t>“</w:t>
-      </w:r>
-      <w:proofErr w:type="gramStart"/>
-      <w:r>
-        <w:rPr>
-          <w:rFonts w:asciiTheme="majorHAnsi" w:eastAsia="Times New Roman" w:hAnsiTheme="majorHAnsi" w:cstheme="majorHAnsi"/>
-          <w:b/>
-          <w:bCs/>
-          <w:color w:val="000000"/>
-        </w:rPr>
-        <w:t>color”</w:t>
+        <w:t>“color”</w:t>
       </w:r>
       <w:r>
         <w:rPr>
           <w:rFonts w:asciiTheme="majorHAnsi" w:eastAsia="Times New Roman" w:hAnsiTheme="majorHAnsi" w:cstheme="majorHAnsi"/>
           <w:color w:val="000000"/>
         </w:rPr>
-        <w:t>/</w:t>
-      </w:r>
-      <w:proofErr w:type="gramEnd"/>
-      <w:r>
-        <w:rPr>
-          <w:rFonts w:asciiTheme="majorHAnsi" w:eastAsia="Times New Roman" w:hAnsiTheme="majorHAnsi" w:cstheme="majorHAnsi"/>
-          <w:color w:val="000000"/>
-        </w:rPr>
-        <w:t>&gt; permite seleccionar un color de la paleta de colores del S.O</w:t>
+        <w:t>/&gt; permite seleccionar un color de la paleta de colores del S.O</w:t>
       </w:r>
     </w:p>
     <w:p>
@@ -2690,8 +2659,6 @@
         </w:rPr>
         <w:t>&lt;INPUT TYPE = “</w:t>
       </w:r>
-      <w:proofErr w:type="spellStart"/>
-      <w:proofErr w:type="gramStart"/>
       <w:r>
         <w:rPr>
           <w:rFonts w:asciiTheme="majorHAnsi" w:eastAsia="Times New Roman" w:hAnsiTheme="majorHAnsi" w:cstheme="majorHAnsi"/>
@@ -2701,21 +2668,12 @@
         </w:rPr>
         <w:t>number</w:t>
       </w:r>
-      <w:proofErr w:type="spellEnd"/>
       <w:r>
         <w:rPr>
           <w:rFonts w:asciiTheme="majorHAnsi" w:eastAsia="Times New Roman" w:hAnsiTheme="majorHAnsi" w:cstheme="majorHAnsi"/>
           <w:color w:val="000000"/>
         </w:rPr>
-        <w:t>”/</w:t>
-      </w:r>
-      <w:proofErr w:type="gramEnd"/>
-      <w:r>
-        <w:rPr>
-          <w:rFonts w:asciiTheme="majorHAnsi" w:eastAsia="Times New Roman" w:hAnsiTheme="majorHAnsi" w:cstheme="majorHAnsi"/>
-          <w:color w:val="000000"/>
-        </w:rPr>
-        <w:t xml:space="preserve">&gt; permite registrar números -  </w:t>
+        <w:t xml:space="preserve">”/&gt; permite registrar números -  </w:t>
       </w:r>
       <w:r>
         <w:rPr>
@@ -2761,25 +2719,7 @@
           <w:color w:val="000000"/>
           <w:lang w:val="en-US"/>
         </w:rPr>
-        <w:t xml:space="preserve">”/&gt; Control </w:t>
-      </w:r>
-      <w:proofErr w:type="spellStart"/>
-      <w:r>
-        <w:rPr>
-          <w:rFonts w:asciiTheme="majorHAnsi" w:eastAsia="Times New Roman" w:hAnsiTheme="majorHAnsi" w:cstheme="majorHAnsi"/>
-          <w:color w:val="000000"/>
-          <w:lang w:val="en-US"/>
-        </w:rPr>
-        <w:t>deslizante</w:t>
-      </w:r>
-      <w:proofErr w:type="spellEnd"/>
-      <w:r>
-        <w:rPr>
-          <w:rFonts w:asciiTheme="majorHAnsi" w:eastAsia="Times New Roman" w:hAnsiTheme="majorHAnsi" w:cstheme="majorHAnsi"/>
-          <w:color w:val="000000"/>
-          <w:lang w:val="en-US"/>
-        </w:rPr>
-        <w:t> </w:t>
+        <w:t>”/&gt; Control deslizante </w:t>
       </w:r>
     </w:p>
     <w:p>
@@ -2792,6 +2732,98 @@
           <w:lang w:val="en-US"/>
         </w:rPr>
       </w:pPr>
+      <w:r>
+        <w:rPr>
+          <w:noProof/>
+        </w:rPr>
+        <w:drawing>
+          <wp:inline distT="0" distB="0" distL="0" distR="0" wp14:anchorId="1D43C06C" wp14:editId="5FF501C9">
+            <wp:extent cx="5731510" cy="480060"/>
+            <wp:effectExtent l="0" t="0" r="2540" b="0"/>
+            <wp:docPr id="12" name="Imagen 12"/>
+            <wp:cNvGraphicFramePr>
+              <a:graphicFrameLocks xmlns:a="http://schemas.openxmlformats.org/drawingml/2006/main" noChangeAspect="1"/>
+            </wp:cNvGraphicFramePr>
+            <a:graphic xmlns:a="http://schemas.openxmlformats.org/drawingml/2006/main">
+              <a:graphicData uri="http://schemas.openxmlformats.org/drawingml/2006/picture">
+                <pic:pic xmlns:pic="http://schemas.openxmlformats.org/drawingml/2006/picture">
+                  <pic:nvPicPr>
+                    <pic:cNvPr id="1" name=""/>
+                    <pic:cNvPicPr/>
+                  </pic:nvPicPr>
+                  <pic:blipFill>
+                    <a:blip r:embed="rId21"/>
+                    <a:stretch>
+                      <a:fillRect/>
+                    </a:stretch>
+                  </pic:blipFill>
+                  <pic:spPr>
+                    <a:xfrm>
+                      <a:off x="0" y="0"/>
+                      <a:ext cx="5731510" cy="480060"/>
+                    </a:xfrm>
+                    <a:prstGeom prst="rect">
+                      <a:avLst/>
+                    </a:prstGeom>
+                  </pic:spPr>
+                </pic:pic>
+              </a:graphicData>
+            </a:graphic>
+          </wp:inline>
+        </w:drawing>
+      </w:r>
+    </w:p>
+    <w:p>
+      <w:pPr>
+        <w:spacing w:before="0" w:line="240" w:lineRule="auto"/>
+        <w:rPr>
+          <w:rFonts w:asciiTheme="majorHAnsi" w:eastAsia="Times New Roman" w:hAnsiTheme="majorHAnsi" w:cstheme="majorHAnsi"/>
+          <w:sz w:val="24"/>
+          <w:szCs w:val="24"/>
+          <w:lang w:val="en-US"/>
+        </w:rPr>
+      </w:pPr>
+      <w:r>
+        <w:rPr>
+          <w:noProof/>
+        </w:rPr>
+        <w:lastRenderedPageBreak/>
+        <w:drawing>
+          <wp:inline distT="0" distB="0" distL="0" distR="0" wp14:anchorId="4045F8B2" wp14:editId="093F0EA6">
+            <wp:extent cx="5731510" cy="3703955"/>
+            <wp:effectExtent l="0" t="0" r="2540" b="0"/>
+            <wp:docPr id="13" name="Imagen 13"/>
+            <wp:cNvGraphicFramePr>
+              <a:graphicFrameLocks xmlns:a="http://schemas.openxmlformats.org/drawingml/2006/main" noChangeAspect="1"/>
+            </wp:cNvGraphicFramePr>
+            <a:graphic xmlns:a="http://schemas.openxmlformats.org/drawingml/2006/main">
+              <a:graphicData uri="http://schemas.openxmlformats.org/drawingml/2006/picture">
+                <pic:pic xmlns:pic="http://schemas.openxmlformats.org/drawingml/2006/picture">
+                  <pic:nvPicPr>
+                    <pic:cNvPr id="1" name=""/>
+                    <pic:cNvPicPr/>
+                  </pic:nvPicPr>
+                  <pic:blipFill>
+                    <a:blip r:embed="rId22"/>
+                    <a:stretch>
+                      <a:fillRect/>
+                    </a:stretch>
+                  </pic:blipFill>
+                  <pic:spPr>
+                    <a:xfrm>
+                      <a:off x="0" y="0"/>
+                      <a:ext cx="5731510" cy="3703955"/>
+                    </a:xfrm>
+                    <a:prstGeom prst="rect">
+                      <a:avLst/>
+                    </a:prstGeom>
+                  </pic:spPr>
+                </pic:pic>
+              </a:graphicData>
+            </a:graphic>
+          </wp:inline>
+        </w:drawing>
+      </w:r>
     </w:p>
     <w:p>
       <w:pPr>
@@ -2824,7 +2856,6 @@
           <w:lang w:val="en-US"/>
         </w:rPr>
       </w:pPr>
-      <w:proofErr w:type="gramStart"/>
       <w:r>
         <w:rPr>
           <w:rFonts w:asciiTheme="majorHAnsi" w:eastAsia="Times New Roman" w:hAnsiTheme="majorHAnsi" w:cstheme="majorHAnsi"/>
@@ -2833,18 +2864,7 @@
           <w:color w:val="000000"/>
           <w:lang w:val="en-US"/>
         </w:rPr>
-        <w:t>MAX  -</w:t>
-      </w:r>
-      <w:proofErr w:type="gramEnd"/>
-      <w:r>
-        <w:rPr>
-          <w:rFonts w:asciiTheme="majorHAnsi" w:eastAsia="Times New Roman" w:hAnsiTheme="majorHAnsi" w:cstheme="majorHAnsi"/>
-          <w:b/>
-          <w:bCs/>
-          <w:color w:val="000000"/>
-          <w:lang w:val="en-US"/>
-        </w:rPr>
-        <w:t xml:space="preserve"> MIN </w:t>
+        <w:t xml:space="preserve">MAX  - MIN </w:t>
       </w:r>
       <w:r>
         <w:rPr>
@@ -2852,93 +2872,7 @@
           <w:color w:val="000000"/>
           <w:lang w:val="en-US"/>
         </w:rPr>
-        <w:t xml:space="preserve"> - </w:t>
-      </w:r>
-      <w:proofErr w:type="spellStart"/>
-      <w:r>
-        <w:rPr>
-          <w:rFonts w:asciiTheme="majorHAnsi" w:eastAsia="Times New Roman" w:hAnsiTheme="majorHAnsi" w:cstheme="majorHAnsi"/>
-          <w:color w:val="000000"/>
-          <w:lang w:val="en-US"/>
-        </w:rPr>
-        <w:t>Fijan</w:t>
-      </w:r>
-      <w:proofErr w:type="spellEnd"/>
-      <w:r>
-        <w:rPr>
-          <w:rFonts w:asciiTheme="majorHAnsi" w:eastAsia="Times New Roman" w:hAnsiTheme="majorHAnsi" w:cstheme="majorHAnsi"/>
-          <w:color w:val="000000"/>
-          <w:lang w:val="en-US"/>
-        </w:rPr>
-        <w:t xml:space="preserve"> </w:t>
-      </w:r>
-      <w:proofErr w:type="spellStart"/>
-      <w:r>
-        <w:rPr>
-          <w:rFonts w:asciiTheme="majorHAnsi" w:eastAsia="Times New Roman" w:hAnsiTheme="majorHAnsi" w:cstheme="majorHAnsi"/>
-          <w:color w:val="000000"/>
-          <w:lang w:val="en-US"/>
-        </w:rPr>
-        <w:t>valores</w:t>
-      </w:r>
-      <w:proofErr w:type="spellEnd"/>
-      <w:r>
-        <w:rPr>
-          <w:rFonts w:asciiTheme="majorHAnsi" w:eastAsia="Times New Roman" w:hAnsiTheme="majorHAnsi" w:cstheme="majorHAnsi"/>
-          <w:color w:val="000000"/>
-          <w:lang w:val="en-US"/>
-        </w:rPr>
-        <w:t xml:space="preserve"> </w:t>
-      </w:r>
-      <w:proofErr w:type="spellStart"/>
-      <w:r>
-        <w:rPr>
-          <w:rFonts w:asciiTheme="majorHAnsi" w:eastAsia="Times New Roman" w:hAnsiTheme="majorHAnsi" w:cstheme="majorHAnsi"/>
-          <w:color w:val="000000"/>
-          <w:lang w:val="en-US"/>
-        </w:rPr>
-        <w:t>numéricos</w:t>
-      </w:r>
-      <w:proofErr w:type="spellEnd"/>
-    </w:p>
-    <w:p>
-      <w:pPr>
-        <w:numPr>
-          <w:ilvl w:val="0"/>
-          <w:numId w:val="19"/>
-        </w:numPr>
-        <w:spacing w:before="0" w:line="240" w:lineRule="auto"/>
-        <w:ind w:left="0"/>
-        <w:textAlignment w:val="baseline"/>
-        <w:rPr>
-          <w:rFonts w:asciiTheme="majorHAnsi" w:eastAsia="Times New Roman" w:hAnsiTheme="majorHAnsi" w:cstheme="majorHAnsi"/>
-          <w:color w:val="000000"/>
-        </w:rPr>
-      </w:pPr>
-      <w:proofErr w:type="gramStart"/>
-      <w:r>
-        <w:rPr>
-          <w:rFonts w:asciiTheme="majorHAnsi" w:eastAsia="Times New Roman" w:hAnsiTheme="majorHAnsi" w:cstheme="majorHAnsi"/>
-          <w:b/>
-          <w:bCs/>
-          <w:color w:val="000000"/>
-        </w:rPr>
-        <w:t xml:space="preserve">Autofocus </w:t>
-      </w:r>
-      <w:r>
-        <w:rPr>
-          <w:rFonts w:asciiTheme="majorHAnsi" w:eastAsia="Times New Roman" w:hAnsiTheme="majorHAnsi" w:cstheme="majorHAnsi"/>
-          <w:color w:val="000000"/>
-        </w:rPr>
-        <w:t> -</w:t>
-      </w:r>
-      <w:proofErr w:type="gramEnd"/>
-      <w:r>
-        <w:rPr>
-          <w:rFonts w:asciiTheme="majorHAnsi" w:eastAsia="Times New Roman" w:hAnsiTheme="majorHAnsi" w:cstheme="majorHAnsi"/>
-          <w:color w:val="000000"/>
-        </w:rPr>
-        <w:t xml:space="preserve"> fija el cursor de forma activa</w:t>
+        <w:t> - Fijan valores numéricos</w:t>
       </w:r>
     </w:p>
     <w:p>
@@ -2953,75 +2887,24 @@
         <w:rPr>
           <w:rFonts w:asciiTheme="majorHAnsi" w:eastAsia="Times New Roman" w:hAnsiTheme="majorHAnsi" w:cstheme="majorHAnsi"/>
           <w:color w:val="000000"/>
-          <w:lang w:val="en-US"/>
         </w:rPr>
       </w:pPr>
-      <w:proofErr w:type="gramStart"/>
       <w:r>
         <w:rPr>
           <w:rFonts w:asciiTheme="majorHAnsi" w:eastAsia="Times New Roman" w:hAnsiTheme="majorHAnsi" w:cstheme="majorHAnsi"/>
           <w:b/>
           <w:bCs/>
           <w:color w:val="000000"/>
-          <w:lang w:val="en-US"/>
-        </w:rPr>
-        <w:t>Pattern  --</w:t>
+        </w:rPr>
+        <w:t xml:space="preserve">Autofocus </w:t>
       </w:r>
-      <w:proofErr w:type="gramEnd"/>
       <w:r>
         <w:rPr>
           <w:rFonts w:asciiTheme="majorHAnsi" w:eastAsia="Times New Roman" w:hAnsiTheme="majorHAnsi" w:cstheme="majorHAnsi"/>
           <w:color w:val="000000"/>
-          <w:lang w:val="en-US"/>
-        </w:rPr>
-        <w:t xml:space="preserve">  </w:t>
+        </w:rPr>
+        <w:t> - fija el cursor de forma activa</w:t>
       </w:r>
-      <w:proofErr w:type="spellStart"/>
-      <w:r>
-        <w:rPr>
-          <w:rFonts w:asciiTheme="majorHAnsi" w:eastAsia="Times New Roman" w:hAnsiTheme="majorHAnsi" w:cstheme="majorHAnsi"/>
-          <w:color w:val="000000"/>
-          <w:lang w:val="en-US"/>
-        </w:rPr>
-        <w:t>verifica</w:t>
-      </w:r>
-      <w:proofErr w:type="spellEnd"/>
-      <w:r>
-        <w:rPr>
-          <w:rFonts w:asciiTheme="majorHAnsi" w:eastAsia="Times New Roman" w:hAnsiTheme="majorHAnsi" w:cstheme="majorHAnsi"/>
-          <w:color w:val="000000"/>
-          <w:lang w:val="en-US"/>
-        </w:rPr>
-        <w:t xml:space="preserve"> </w:t>
-      </w:r>
-      <w:proofErr w:type="spellStart"/>
-      <w:r>
-        <w:rPr>
-          <w:rFonts w:asciiTheme="majorHAnsi" w:eastAsia="Times New Roman" w:hAnsiTheme="majorHAnsi" w:cstheme="majorHAnsi"/>
-          <w:color w:val="000000"/>
-          <w:lang w:val="en-US"/>
-        </w:rPr>
-        <w:t>valores</w:t>
-      </w:r>
-      <w:proofErr w:type="spellEnd"/>
-      <w:r>
-        <w:rPr>
-          <w:rFonts w:asciiTheme="majorHAnsi" w:eastAsia="Times New Roman" w:hAnsiTheme="majorHAnsi" w:cstheme="majorHAnsi"/>
-          <w:color w:val="000000"/>
-          <w:lang w:val="en-US"/>
-        </w:rPr>
-        <w:t xml:space="preserve"> </w:t>
-      </w:r>
-      <w:proofErr w:type="spellStart"/>
-      <w:r>
-        <w:rPr>
-          <w:rFonts w:asciiTheme="majorHAnsi" w:eastAsia="Times New Roman" w:hAnsiTheme="majorHAnsi" w:cstheme="majorHAnsi"/>
-          <w:color w:val="000000"/>
-          <w:lang w:val="en-US"/>
-        </w:rPr>
-        <w:t>válidos</w:t>
-      </w:r>
-      <w:proofErr w:type="spellEnd"/>
     </w:p>
     <w:p>
       <w:pPr>
@@ -3035,41 +2918,57 @@
         <w:rPr>
           <w:rFonts w:asciiTheme="majorHAnsi" w:eastAsia="Times New Roman" w:hAnsiTheme="majorHAnsi" w:cstheme="majorHAnsi"/>
           <w:color w:val="000000"/>
+          <w:lang w:val="en-US"/>
         </w:rPr>
       </w:pPr>
-      <w:proofErr w:type="spellStart"/>
       <w:r>
         <w:rPr>
           <w:rFonts w:asciiTheme="majorHAnsi" w:eastAsia="Times New Roman" w:hAnsiTheme="majorHAnsi" w:cstheme="majorHAnsi"/>
           <w:b/>
           <w:bCs/>
           <w:color w:val="000000"/>
+          <w:lang w:val="en-US"/>
+        </w:rPr>
+        <w:t>Pattern  --</w:t>
+      </w:r>
+      <w:r>
+        <w:rPr>
+          <w:rFonts w:asciiTheme="majorHAnsi" w:eastAsia="Times New Roman" w:hAnsiTheme="majorHAnsi" w:cstheme="majorHAnsi"/>
+          <w:color w:val="000000"/>
+          <w:lang w:val="en-US"/>
+        </w:rPr>
+        <w:t>  verifica valores válidos</w:t>
+      </w:r>
+    </w:p>
+    <w:p>
+      <w:pPr>
+        <w:numPr>
+          <w:ilvl w:val="0"/>
+          <w:numId w:val="19"/>
+        </w:numPr>
+        <w:spacing w:before="0" w:line="240" w:lineRule="auto"/>
+        <w:ind w:left="0"/>
+        <w:textAlignment w:val="baseline"/>
+        <w:rPr>
+          <w:rFonts w:asciiTheme="majorHAnsi" w:eastAsia="Times New Roman" w:hAnsiTheme="majorHAnsi" w:cstheme="majorHAnsi"/>
+          <w:color w:val="000000"/>
+        </w:rPr>
+      </w:pPr>
+      <w:r>
+        <w:rPr>
+          <w:rFonts w:asciiTheme="majorHAnsi" w:eastAsia="Times New Roman" w:hAnsiTheme="majorHAnsi" w:cstheme="majorHAnsi"/>
+          <w:b/>
+          <w:bCs/>
+          <w:color w:val="000000"/>
         </w:rPr>
         <w:t>Step</w:t>
       </w:r>
-      <w:proofErr w:type="spellEnd"/>
       <w:r>
         <w:rPr>
           <w:rFonts w:asciiTheme="majorHAnsi" w:eastAsia="Times New Roman" w:hAnsiTheme="majorHAnsi" w:cstheme="majorHAnsi"/>
           <w:color w:val="000000"/>
         </w:rPr>
-        <w:t xml:space="preserve"> Establece rango de intervalos </w:t>
-      </w:r>
-      <w:proofErr w:type="gramStart"/>
-      <w:r>
-        <w:rPr>
-          <w:rFonts w:asciiTheme="majorHAnsi" w:eastAsia="Times New Roman" w:hAnsiTheme="majorHAnsi" w:cstheme="majorHAnsi"/>
-          <w:color w:val="000000"/>
-        </w:rPr>
-        <w:t>( fechas</w:t>
-      </w:r>
-      <w:proofErr w:type="gramEnd"/>
-      <w:r>
-        <w:rPr>
-          <w:rFonts w:asciiTheme="majorHAnsi" w:eastAsia="Times New Roman" w:hAnsiTheme="majorHAnsi" w:cstheme="majorHAnsi"/>
-          <w:color w:val="000000"/>
-        </w:rPr>
-        <w:t xml:space="preserve"> o numéricos) </w:t>
+        <w:t xml:space="preserve"> Establece rango de intervalos ( fechas o numéricos) </w:t>
       </w:r>
     </w:p>
     <w:p>
@@ -3087,8 +2986,6 @@
           <w:lang w:val="en-US"/>
         </w:rPr>
       </w:pPr>
-      <w:proofErr w:type="spellStart"/>
-      <w:proofErr w:type="gramStart"/>
       <w:r>
         <w:rPr>
           <w:rFonts w:asciiTheme="majorHAnsi" w:eastAsia="Times New Roman" w:hAnsiTheme="majorHAnsi" w:cstheme="majorHAnsi"/>
@@ -3105,54 +3002,8 @@
           <w:color w:val="000000"/>
           <w:lang w:val="en-US"/>
         </w:rPr>
-        <w:t>d</w:t>
+        <w:t>d  -  Establece el campo obligatorio</w:t>
       </w:r>
-      <w:proofErr w:type="spellEnd"/>
-      <w:r>
-        <w:rPr>
-          <w:rFonts w:asciiTheme="majorHAnsi" w:eastAsia="Times New Roman" w:hAnsiTheme="majorHAnsi" w:cstheme="majorHAnsi"/>
-          <w:color w:val="000000"/>
-          <w:lang w:val="en-US"/>
-        </w:rPr>
-        <w:t>  -</w:t>
-      </w:r>
-      <w:proofErr w:type="gramEnd"/>
-      <w:r>
-        <w:rPr>
-          <w:rFonts w:asciiTheme="majorHAnsi" w:eastAsia="Times New Roman" w:hAnsiTheme="majorHAnsi" w:cstheme="majorHAnsi"/>
-          <w:color w:val="000000"/>
-          <w:lang w:val="en-US"/>
-        </w:rPr>
-        <w:t xml:space="preserve">  </w:t>
-      </w:r>
-      <w:proofErr w:type="spellStart"/>
-      <w:r>
-        <w:rPr>
-          <w:rFonts w:asciiTheme="majorHAnsi" w:eastAsia="Times New Roman" w:hAnsiTheme="majorHAnsi" w:cstheme="majorHAnsi"/>
-          <w:color w:val="000000"/>
-          <w:lang w:val="en-US"/>
-        </w:rPr>
-        <w:t>Establece</w:t>
-      </w:r>
-      <w:proofErr w:type="spellEnd"/>
-      <w:r>
-        <w:rPr>
-          <w:rFonts w:asciiTheme="majorHAnsi" w:eastAsia="Times New Roman" w:hAnsiTheme="majorHAnsi" w:cstheme="majorHAnsi"/>
-          <w:color w:val="000000"/>
-          <w:lang w:val="en-US"/>
-        </w:rPr>
-        <w:t xml:space="preserve"> el campo </w:t>
-      </w:r>
-      <w:proofErr w:type="spellStart"/>
-      <w:r>
-        <w:rPr>
-          <w:rFonts w:asciiTheme="majorHAnsi" w:eastAsia="Times New Roman" w:hAnsiTheme="majorHAnsi" w:cstheme="majorHAnsi"/>
-          <w:color w:val="000000"/>
-          <w:lang w:val="en-US"/>
-        </w:rPr>
-        <w:t>obligatorio</w:t>
-      </w:r>
-      <w:proofErr w:type="spellEnd"/>
     </w:p>
     <w:p>
       <w:pPr>
@@ -3221,43 +3072,7 @@
           <w:color w:val="000000"/>
           <w:lang w:val="en-US"/>
         </w:rPr>
-        <w:t xml:space="preserve">&lt;INPUT TYPE </w:t>
-      </w:r>
-      <w:proofErr w:type="gramStart"/>
-      <w:r>
-        <w:rPr>
-          <w:rFonts w:asciiTheme="majorHAnsi" w:eastAsia="Times New Roman" w:hAnsiTheme="majorHAnsi" w:cstheme="majorHAnsi"/>
-          <w:color w:val="000000"/>
-          <w:lang w:val="en-US"/>
-        </w:rPr>
-        <w:t>=  “</w:t>
-      </w:r>
-      <w:proofErr w:type="gramEnd"/>
-      <w:r>
-        <w:rPr>
-          <w:rFonts w:asciiTheme="majorHAnsi" w:eastAsia="Times New Roman" w:hAnsiTheme="majorHAnsi" w:cstheme="majorHAnsi"/>
-          <w:color w:val="000000"/>
-          <w:lang w:val="en-US"/>
-        </w:rPr>
-        <w:t>number” name “</w:t>
-      </w:r>
-      <w:proofErr w:type="spellStart"/>
-      <w:r>
-        <w:rPr>
-          <w:rFonts w:asciiTheme="majorHAnsi" w:eastAsia="Times New Roman" w:hAnsiTheme="majorHAnsi" w:cstheme="majorHAnsi"/>
-          <w:color w:val="000000"/>
-          <w:lang w:val="en-US"/>
-        </w:rPr>
-        <w:t>edad</w:t>
-      </w:r>
-      <w:proofErr w:type="spellEnd"/>
-      <w:r>
-        <w:rPr>
-          <w:rFonts w:asciiTheme="majorHAnsi" w:eastAsia="Times New Roman" w:hAnsiTheme="majorHAnsi" w:cstheme="majorHAnsi"/>
-          <w:color w:val="000000"/>
-          <w:lang w:val="en-US"/>
-        </w:rPr>
-        <w:t>” autofocus = “autofocus”/&gt;</w:t>
+        <w:t>&lt;INPUT TYPE =  “number” name “edad” autofocus = “autofocus”/&gt;</w:t>
       </w:r>
     </w:p>
     <w:p>
@@ -3270,23 +3085,13 @@
           <w:lang w:val="en-US"/>
         </w:rPr>
       </w:pPr>
-      <w:proofErr w:type="gramStart"/>
       <w:r>
         <w:rPr>
           <w:rFonts w:asciiTheme="majorHAnsi" w:eastAsia="Times New Roman" w:hAnsiTheme="majorHAnsi" w:cstheme="majorHAnsi"/>
           <w:color w:val="000000"/>
           <w:lang w:val="en-US"/>
         </w:rPr>
-        <w:t>MAX  -</w:t>
-      </w:r>
-      <w:proofErr w:type="gramEnd"/>
-      <w:r>
-        <w:rPr>
-          <w:rFonts w:asciiTheme="majorHAnsi" w:eastAsia="Times New Roman" w:hAnsiTheme="majorHAnsi" w:cstheme="majorHAnsi"/>
-          <w:color w:val="000000"/>
-          <w:lang w:val="en-US"/>
-        </w:rPr>
-        <w:t xml:space="preserve"> MIN</w:t>
+        <w:t>MAX  - MIN</w:t>
       </w:r>
     </w:p>
     <w:p>
@@ -3305,43 +3110,7 @@
           <w:color w:val="000000"/>
           <w:lang w:val="en-US"/>
         </w:rPr>
-        <w:t xml:space="preserve">&lt;INPUT TYPE </w:t>
-      </w:r>
-      <w:proofErr w:type="gramStart"/>
-      <w:r>
-        <w:rPr>
-          <w:rFonts w:asciiTheme="majorHAnsi" w:eastAsia="Times New Roman" w:hAnsiTheme="majorHAnsi" w:cstheme="majorHAnsi"/>
-          <w:color w:val="000000"/>
-          <w:lang w:val="en-US"/>
-        </w:rPr>
-        <w:t>=  “</w:t>
-      </w:r>
-      <w:proofErr w:type="gramEnd"/>
-      <w:r>
-        <w:rPr>
-          <w:rFonts w:asciiTheme="majorHAnsi" w:eastAsia="Times New Roman" w:hAnsiTheme="majorHAnsi" w:cstheme="majorHAnsi"/>
-          <w:color w:val="000000"/>
-          <w:lang w:val="en-US"/>
-        </w:rPr>
-        <w:t>DATE” name “</w:t>
-      </w:r>
-      <w:proofErr w:type="spellStart"/>
-      <w:r>
-        <w:rPr>
-          <w:rFonts w:asciiTheme="majorHAnsi" w:eastAsia="Times New Roman" w:hAnsiTheme="majorHAnsi" w:cstheme="majorHAnsi"/>
-          <w:color w:val="000000"/>
-          <w:lang w:val="en-US"/>
-        </w:rPr>
-        <w:t>dia</w:t>
-      </w:r>
-      <w:proofErr w:type="spellEnd"/>
-      <w:r>
-        <w:rPr>
-          <w:rFonts w:asciiTheme="majorHAnsi" w:eastAsia="Times New Roman" w:hAnsiTheme="majorHAnsi" w:cstheme="majorHAnsi"/>
-          <w:color w:val="000000"/>
-          <w:lang w:val="en-US"/>
-        </w:rPr>
-        <w:t>” min =” 2021-01-01 “ max =” 2022-01-01”/&gt;</w:t>
+        <w:t>&lt;INPUT TYPE =  “DATE” name “dia” min =” 2021-01-01 “ max =” 2022-01-01”/&gt;</w:t>
       </w:r>
     </w:p>
     <w:p>
@@ -3390,79 +3159,7 @@
           <w:color w:val="000000"/>
           <w:lang w:val="en-US"/>
         </w:rPr>
-        <w:t xml:space="preserve">&lt;INPUT TYPE </w:t>
-      </w:r>
-      <w:proofErr w:type="gramStart"/>
-      <w:r>
-        <w:rPr>
-          <w:rFonts w:asciiTheme="majorHAnsi" w:eastAsia="Times New Roman" w:hAnsiTheme="majorHAnsi" w:cstheme="majorHAnsi"/>
-          <w:color w:val="000000"/>
-          <w:lang w:val="en-US"/>
-        </w:rPr>
-        <w:t>=  “</w:t>
-      </w:r>
-      <w:proofErr w:type="gramEnd"/>
-      <w:r>
-        <w:rPr>
-          <w:rFonts w:asciiTheme="majorHAnsi" w:eastAsia="Times New Roman" w:hAnsiTheme="majorHAnsi" w:cstheme="majorHAnsi"/>
-          <w:color w:val="000000"/>
-          <w:lang w:val="en-US"/>
-        </w:rPr>
-        <w:t>text” name “</w:t>
-      </w:r>
-      <w:proofErr w:type="spellStart"/>
-      <w:r>
-        <w:rPr>
-          <w:rFonts w:asciiTheme="majorHAnsi" w:eastAsia="Times New Roman" w:hAnsiTheme="majorHAnsi" w:cstheme="majorHAnsi"/>
-          <w:color w:val="000000"/>
-          <w:lang w:val="en-US"/>
-        </w:rPr>
-        <w:t>cedula</w:t>
-      </w:r>
-      <w:proofErr w:type="spellEnd"/>
-      <w:r>
-        <w:rPr>
-          <w:rFonts w:asciiTheme="majorHAnsi" w:eastAsia="Times New Roman" w:hAnsiTheme="majorHAnsi" w:cstheme="majorHAnsi"/>
-          <w:color w:val="000000"/>
-          <w:lang w:val="en-US"/>
-        </w:rPr>
-        <w:t xml:space="preserve">” id =” </w:t>
-      </w:r>
-      <w:proofErr w:type="spellStart"/>
-      <w:r>
-        <w:rPr>
-          <w:rFonts w:asciiTheme="majorHAnsi" w:eastAsia="Times New Roman" w:hAnsiTheme="majorHAnsi" w:cstheme="majorHAnsi"/>
-          <w:color w:val="000000"/>
-          <w:lang w:val="en-US"/>
-        </w:rPr>
-        <w:t>cedula_usuario</w:t>
-      </w:r>
-      <w:proofErr w:type="spellEnd"/>
-      <w:r>
-        <w:rPr>
-          <w:rFonts w:asciiTheme="majorHAnsi" w:eastAsia="Times New Roman" w:hAnsiTheme="majorHAnsi" w:cstheme="majorHAnsi"/>
-          <w:color w:val="000000"/>
-          <w:lang w:val="en-US"/>
-        </w:rPr>
-        <w:t xml:space="preserve"> “ name =” </w:t>
-      </w:r>
-      <w:proofErr w:type="spellStart"/>
-      <w:r>
-        <w:rPr>
-          <w:rFonts w:asciiTheme="majorHAnsi" w:eastAsia="Times New Roman" w:hAnsiTheme="majorHAnsi" w:cstheme="majorHAnsi"/>
-          <w:color w:val="000000"/>
-          <w:lang w:val="en-US"/>
-        </w:rPr>
-        <w:t>cedula</w:t>
-      </w:r>
-      <w:proofErr w:type="spellEnd"/>
-      <w:r>
-        <w:rPr>
-          <w:rFonts w:asciiTheme="majorHAnsi" w:eastAsia="Times New Roman" w:hAnsiTheme="majorHAnsi" w:cstheme="majorHAnsi"/>
-          <w:color w:val="000000"/>
-          <w:lang w:val="en-US"/>
-        </w:rPr>
-        <w:t>” required/&gt;</w:t>
+        <w:t>&lt;INPUT TYPE =  “text” name “cedula” id =” cedula_usuario “ name =” cedula” required/&gt;</w:t>
       </w:r>
     </w:p>
     <w:p>
@@ -3475,6 +3172,46 @@
           <w:lang w:val="en-US"/>
         </w:rPr>
       </w:pPr>
+      <w:r>
+        <w:rPr>
+          <w:noProof/>
+        </w:rPr>
+        <w:drawing>
+          <wp:inline distT="0" distB="0" distL="0" distR="0" wp14:anchorId="785AB917" wp14:editId="4B7BAE87">
+            <wp:extent cx="5638800" cy="876300"/>
+            <wp:effectExtent l="0" t="0" r="0" b="0"/>
+            <wp:docPr id="14" name="Imagen 14"/>
+            <wp:cNvGraphicFramePr>
+              <a:graphicFrameLocks xmlns:a="http://schemas.openxmlformats.org/drawingml/2006/main" noChangeAspect="1"/>
+            </wp:cNvGraphicFramePr>
+            <a:graphic xmlns:a="http://schemas.openxmlformats.org/drawingml/2006/main">
+              <a:graphicData uri="http://schemas.openxmlformats.org/drawingml/2006/picture">
+                <pic:pic xmlns:pic="http://schemas.openxmlformats.org/drawingml/2006/picture">
+                  <pic:nvPicPr>
+                    <pic:cNvPr id="1" name=""/>
+                    <pic:cNvPicPr/>
+                  </pic:nvPicPr>
+                  <pic:blipFill>
+                    <a:blip r:embed="rId23"/>
+                    <a:stretch>
+                      <a:fillRect/>
+                    </a:stretch>
+                  </pic:blipFill>
+                  <pic:spPr>
+                    <a:xfrm>
+                      <a:off x="0" y="0"/>
+                      <a:ext cx="5638800" cy="876300"/>
+                    </a:xfrm>
+                    <a:prstGeom prst="rect">
+                      <a:avLst/>
+                    </a:prstGeom>
+                  </pic:spPr>
+                </pic:pic>
+              </a:graphicData>
+            </a:graphic>
+          </wp:inline>
+        </w:drawing>
+      </w:r>
     </w:p>
     <w:p>
       <w:pPr>
@@ -3484,7 +3221,7 @@
       </w:pPr>
     </w:p>
     <w:sectPr>
-      <w:footerReference w:type="default" r:id="rId11"/>
+      <w:footerReference w:type="default" r:id="rId24"/>
       <w:pgSz w:w="11906" w:h="16838" w:code="9"/>
       <w:pgMar w:top="851" w:right="1440" w:bottom="1440" w:left="1440" w:header="288" w:footer="720" w:gutter="0"/>
       <w:pgNumType w:start="0"/>
@@ -3496,7 +3233,7 @@
 </file>
 
 <file path=word/endnotes.xml><?xml version="1.0" encoding="utf-8"?>
-<w:endnotes xmlns:wpc="http://schemas.microsoft.com/office/word/2010/wordprocessingCanvas" xmlns:cx="http://schemas.microsoft.com/office/drawing/2014/chartex" xmlns:mc="http://schemas.openxmlformats.org/markup-compatibility/2006" xmlns:o="urn:schemas-microsoft-com:office:office" xmlns:r="http://schemas.openxmlformats.org/officeDocument/2006/relationships" xmlns:m="http://schemas.openxmlformats.org/officeDocument/2006/math" xmlns:v="urn:schemas-microsoft-com:vml" xmlns:wp14="http://schemas.microsoft.com/office/word/2010/wordprocessingDrawing" xmlns:wp="http://schemas.openxmlformats.org/drawingml/2006/wordprocessingDrawing" xmlns:w10="urn:schemas-microsoft-com:office:word" xmlns:w="http://schemas.openxmlformats.org/wordprocessingml/2006/main" xmlns:w14="http://schemas.microsoft.com/office/word/2010/wordml" xmlns:w15="http://schemas.microsoft.com/office/word/2012/wordml" xmlns:w16se="http://schemas.microsoft.com/office/word/2015/wordml/symex" xmlns:wpg="http://schemas.microsoft.com/office/word/2010/wordprocessingGroup" xmlns:wpi="http://schemas.microsoft.com/office/word/2010/wordprocessingInk" xmlns:wne="http://schemas.microsoft.com/office/word/2006/wordml" xmlns:wps="http://schemas.microsoft.com/office/word/2010/wordprocessingShape" mc:Ignorable="w14 w15 w16se wp14">
+<w:endnotes xmlns:wpc="http://schemas.microsoft.com/office/word/2010/wordprocessingCanvas" xmlns:cx="http://schemas.microsoft.com/office/drawing/2014/chartex" xmlns:cx1="http://schemas.microsoft.com/office/drawing/2015/9/8/chartex" xmlns:cx2="http://schemas.microsoft.com/office/drawing/2015/10/21/chartex" xmlns:cx3="http://schemas.microsoft.com/office/drawing/2016/5/9/chartex" xmlns:cx4="http://schemas.microsoft.com/office/drawing/2016/5/10/chartex" xmlns:cx5="http://schemas.microsoft.com/office/drawing/2016/5/11/chartex" xmlns:cx6="http://schemas.microsoft.com/office/drawing/2016/5/12/chartex" xmlns:cx7="http://schemas.microsoft.com/office/drawing/2016/5/13/chartex" xmlns:cx8="http://schemas.microsoft.com/office/drawing/2016/5/14/chartex" xmlns:mc="http://schemas.openxmlformats.org/markup-compatibility/2006" xmlns:aink="http://schemas.microsoft.com/office/drawing/2016/ink" xmlns:am3d="http://schemas.microsoft.com/office/drawing/2017/model3d" xmlns:o="urn:schemas-microsoft-com:office:office" xmlns:oel="http://schemas.microsoft.com/office/2019/extlst" xmlns:r="http://schemas.openxmlformats.org/officeDocument/2006/relationships" xmlns:m="http://schemas.openxmlformats.org/officeDocument/2006/math" xmlns:v="urn:schemas-microsoft-com:vml" xmlns:wp14="http://schemas.microsoft.com/office/word/2010/wordprocessingDrawing" xmlns:wp="http://schemas.openxmlformats.org/drawingml/2006/wordprocessingDrawing" xmlns:w10="urn:schemas-microsoft-com:office:word" xmlns:w="http://schemas.openxmlformats.org/wordprocessingml/2006/main" xmlns:w14="http://schemas.microsoft.com/office/word/2010/wordml" xmlns:w15="http://schemas.microsoft.com/office/word/2012/wordml" xmlns:w16cex="http://schemas.microsoft.com/office/word/2018/wordml/cex" xmlns:w16cid="http://schemas.microsoft.com/office/word/2016/wordml/cid" xmlns:w16="http://schemas.microsoft.com/office/word/2018/wordml" xmlns:w16sdtdh="http://schemas.microsoft.com/office/word/2020/wordml/sdtdatahash" xmlns:w16se="http://schemas.microsoft.com/office/word/2015/wordml/symex" xmlns:wpg="http://schemas.microsoft.com/office/word/2010/wordprocessingGroup" xmlns:wpi="http://schemas.microsoft.com/office/word/2010/wordprocessingInk" xmlns:wne="http://schemas.microsoft.com/office/word/2006/wordml" xmlns:wps="http://schemas.microsoft.com/office/word/2010/wordprocessingShape" mc:Ignorable="w14 w15 w16se w16cid w16 w16cex w16sdtdh wp14">
   <w:endnote w:type="separator" w:id="-1">
     <w:p>
       <w:pPr>
@@ -3521,7 +3258,7 @@
 </file>
 
 <file path=word/footer1.xml><?xml version="1.0" encoding="utf-8"?>
-<w:ftr xmlns:wpc="http://schemas.microsoft.com/office/word/2010/wordprocessingCanvas" xmlns:cx="http://schemas.microsoft.com/office/drawing/2014/chartex" xmlns:mc="http://schemas.openxmlformats.org/markup-compatibility/2006" xmlns:o="urn:schemas-microsoft-com:office:office" xmlns:r="http://schemas.openxmlformats.org/officeDocument/2006/relationships" xmlns:m="http://schemas.openxmlformats.org/officeDocument/2006/math" xmlns:v="urn:schemas-microsoft-com:vml" xmlns:wp14="http://schemas.microsoft.com/office/word/2010/wordprocessingDrawing" xmlns:wp="http://schemas.openxmlformats.org/drawingml/2006/wordprocessingDrawing" xmlns:w10="urn:schemas-microsoft-com:office:word" xmlns:w="http://schemas.openxmlformats.org/wordprocessingml/2006/main" xmlns:w14="http://schemas.microsoft.com/office/word/2010/wordml" xmlns:w15="http://schemas.microsoft.com/office/word/2012/wordml" xmlns:w16se="http://schemas.microsoft.com/office/word/2015/wordml/symex" xmlns:wpg="http://schemas.microsoft.com/office/word/2010/wordprocessingGroup" xmlns:wpi="http://schemas.microsoft.com/office/word/2010/wordprocessingInk" xmlns:wne="http://schemas.microsoft.com/office/word/2006/wordml" xmlns:wps="http://schemas.microsoft.com/office/word/2010/wordprocessingShape" mc:Ignorable="w14 w15 w16se wp14">
+<w:ftr xmlns:wpc="http://schemas.microsoft.com/office/word/2010/wordprocessingCanvas" xmlns:cx="http://schemas.microsoft.com/office/drawing/2014/chartex" xmlns:cx1="http://schemas.microsoft.com/office/drawing/2015/9/8/chartex" xmlns:cx2="http://schemas.microsoft.com/office/drawing/2015/10/21/chartex" xmlns:cx3="http://schemas.microsoft.com/office/drawing/2016/5/9/chartex" xmlns:cx4="http://schemas.microsoft.com/office/drawing/2016/5/10/chartex" xmlns:cx5="http://schemas.microsoft.com/office/drawing/2016/5/11/chartex" xmlns:cx6="http://schemas.microsoft.com/office/drawing/2016/5/12/chartex" xmlns:cx7="http://schemas.microsoft.com/office/drawing/2016/5/13/chartex" xmlns:cx8="http://schemas.microsoft.com/office/drawing/2016/5/14/chartex" xmlns:mc="http://schemas.openxmlformats.org/markup-compatibility/2006" xmlns:aink="http://schemas.microsoft.com/office/drawing/2016/ink" xmlns:am3d="http://schemas.microsoft.com/office/drawing/2017/model3d" xmlns:o="urn:schemas-microsoft-com:office:office" xmlns:oel="http://schemas.microsoft.com/office/2019/extlst" xmlns:r="http://schemas.openxmlformats.org/officeDocument/2006/relationships" xmlns:m="http://schemas.openxmlformats.org/officeDocument/2006/math" xmlns:v="urn:schemas-microsoft-com:vml" xmlns:wp14="http://schemas.microsoft.com/office/word/2010/wordprocessingDrawing" xmlns:wp="http://schemas.openxmlformats.org/drawingml/2006/wordprocessingDrawing" xmlns:w10="urn:schemas-microsoft-com:office:word" xmlns:w="http://schemas.openxmlformats.org/wordprocessingml/2006/main" xmlns:w14="http://schemas.microsoft.com/office/word/2010/wordml" xmlns:w15="http://schemas.microsoft.com/office/word/2012/wordml" xmlns:w16cex="http://schemas.microsoft.com/office/word/2018/wordml/cex" xmlns:w16cid="http://schemas.microsoft.com/office/word/2016/wordml/cid" xmlns:w16="http://schemas.microsoft.com/office/word/2018/wordml" xmlns:w16sdtdh="http://schemas.microsoft.com/office/word/2020/wordml/sdtdatahash" xmlns:w16se="http://schemas.microsoft.com/office/word/2015/wordml/symex" xmlns:wpg="http://schemas.microsoft.com/office/word/2010/wordprocessingGroup" xmlns:wpi="http://schemas.microsoft.com/office/word/2010/wordprocessingInk" xmlns:wne="http://schemas.microsoft.com/office/word/2006/wordml" xmlns:wps="http://schemas.microsoft.com/office/word/2010/wordprocessingShape" mc:Ignorable="w14 w15 w16se w16cid w16 w16cex w16sdtdh wp14">
   <w:p>
     <w:pPr>
       <w:pStyle w:val="Piedepgina"/>
@@ -3534,7 +3271,7 @@
       <mc:AlternateContent>
         <mc:Choice Requires="wps">
           <w:drawing>
-            <wp:anchor distT="0" distB="0" distL="114300" distR="114300" simplePos="0" relativeHeight="251659264" behindDoc="0" locked="0" layoutInCell="1" allowOverlap="1">
+            <wp:anchor distT="0" distB="0" distL="114300" distR="114300" simplePos="0" relativeHeight="251659264" behindDoc="0" locked="0" layoutInCell="1" allowOverlap="1" wp14:anchorId="3B0A2C5B" wp14:editId="10546E43">
               <wp:simplePos x="0" y="0"/>
               <wp:positionH relativeFrom="column">
                 <wp:posOffset>-47625</wp:posOffset>
@@ -3602,7 +3339,7 @@
 </file>
 
 <file path=word/footnotes.xml><?xml version="1.0" encoding="utf-8"?>
-<w:footnotes xmlns:wpc="http://schemas.microsoft.com/office/word/2010/wordprocessingCanvas" xmlns:cx="http://schemas.microsoft.com/office/drawing/2014/chartex" xmlns:mc="http://schemas.openxmlformats.org/markup-compatibility/2006" xmlns:o="urn:schemas-microsoft-com:office:office" xmlns:r="http://schemas.openxmlformats.org/officeDocument/2006/relationships" xmlns:m="http://schemas.openxmlformats.org/officeDocument/2006/math" xmlns:v="urn:schemas-microsoft-com:vml" xmlns:wp14="http://schemas.microsoft.com/office/word/2010/wordprocessingDrawing" xmlns:wp="http://schemas.openxmlformats.org/drawingml/2006/wordprocessingDrawing" xmlns:w10="urn:schemas-microsoft-com:office:word" xmlns:w="http://schemas.openxmlformats.org/wordprocessingml/2006/main" xmlns:w14="http://schemas.microsoft.com/office/word/2010/wordml" xmlns:w15="http://schemas.microsoft.com/office/word/2012/wordml" xmlns:w16se="http://schemas.microsoft.com/office/word/2015/wordml/symex" xmlns:wpg="http://schemas.microsoft.com/office/word/2010/wordprocessingGroup" xmlns:wpi="http://schemas.microsoft.com/office/word/2010/wordprocessingInk" xmlns:wne="http://schemas.microsoft.com/office/word/2006/wordml" xmlns:wps="http://schemas.microsoft.com/office/word/2010/wordprocessingShape" mc:Ignorable="w14 w15 w16se wp14">
+<w:footnotes xmlns:wpc="http://schemas.microsoft.com/office/word/2010/wordprocessingCanvas" xmlns:cx="http://schemas.microsoft.com/office/drawing/2014/chartex" xmlns:cx1="http://schemas.microsoft.com/office/drawing/2015/9/8/chartex" xmlns:cx2="http://schemas.microsoft.com/office/drawing/2015/10/21/chartex" xmlns:cx3="http://schemas.microsoft.com/office/drawing/2016/5/9/chartex" xmlns:cx4="http://schemas.microsoft.com/office/drawing/2016/5/10/chartex" xmlns:cx5="http://schemas.microsoft.com/office/drawing/2016/5/11/chartex" xmlns:cx6="http://schemas.microsoft.com/office/drawing/2016/5/12/chartex" xmlns:cx7="http://schemas.microsoft.com/office/drawing/2016/5/13/chartex" xmlns:cx8="http://schemas.microsoft.com/office/drawing/2016/5/14/chartex" xmlns:mc="http://schemas.openxmlformats.org/markup-compatibility/2006" xmlns:aink="http://schemas.microsoft.com/office/drawing/2016/ink" xmlns:am3d="http://schemas.microsoft.com/office/drawing/2017/model3d" xmlns:o="urn:schemas-microsoft-com:office:office" xmlns:oel="http://schemas.microsoft.com/office/2019/extlst" xmlns:r="http://schemas.openxmlformats.org/officeDocument/2006/relationships" xmlns:m="http://schemas.openxmlformats.org/officeDocument/2006/math" xmlns:v="urn:schemas-microsoft-com:vml" xmlns:wp14="http://schemas.microsoft.com/office/word/2010/wordprocessingDrawing" xmlns:wp="http://schemas.openxmlformats.org/drawingml/2006/wordprocessingDrawing" xmlns:w10="urn:schemas-microsoft-com:office:word" xmlns:w="http://schemas.openxmlformats.org/wordprocessingml/2006/main" xmlns:w14="http://schemas.microsoft.com/office/word/2010/wordml" xmlns:w15="http://schemas.microsoft.com/office/word/2012/wordml" xmlns:w16cex="http://schemas.microsoft.com/office/word/2018/wordml/cex" xmlns:w16cid="http://schemas.microsoft.com/office/word/2016/wordml/cid" xmlns:w16="http://schemas.microsoft.com/office/word/2018/wordml" xmlns:w16sdtdh="http://schemas.microsoft.com/office/word/2020/wordml/sdtdatahash" xmlns:w16se="http://schemas.microsoft.com/office/word/2015/wordml/symex" xmlns:wpg="http://schemas.microsoft.com/office/word/2010/wordprocessingGroup" xmlns:wpi="http://schemas.microsoft.com/office/word/2010/wordprocessingInk" xmlns:wne="http://schemas.microsoft.com/office/word/2006/wordml" xmlns:wps="http://schemas.microsoft.com/office/word/2010/wordprocessingShape" mc:Ignorable="w14 w15 w16se w16cid w16 w16cex w16sdtdh wp14">
   <w:footnote w:type="separator" w:id="-1">
     <w:p>
       <w:pPr>
@@ -3627,7 +3364,7 @@
 </file>
 
 <file path=word/numbering.xml><?xml version="1.0" encoding="utf-8"?>
-<w:numbering xmlns:wpc="http://schemas.microsoft.com/office/word/2010/wordprocessingCanvas" xmlns:cx="http://schemas.microsoft.com/office/drawing/2014/chartex" xmlns:mc="http://schemas.openxmlformats.org/markup-compatibility/2006" xmlns:o="urn:schemas-microsoft-com:office:office" xmlns:r="http://schemas.openxmlformats.org/officeDocument/2006/relationships" xmlns:m="http://schemas.openxmlformats.org/officeDocument/2006/math" xmlns:v="urn:schemas-microsoft-com:vml" xmlns:wp14="http://schemas.microsoft.com/office/word/2010/wordprocessingDrawing" xmlns:wp="http://schemas.openxmlformats.org/drawingml/2006/wordprocessingDrawing" xmlns:w10="urn:schemas-microsoft-com:office:word" xmlns:w="http://schemas.openxmlformats.org/wordprocessingml/2006/main" xmlns:w14="http://schemas.microsoft.com/office/word/2010/wordml" xmlns:w15="http://schemas.microsoft.com/office/word/2012/wordml" xmlns:w16se="http://schemas.microsoft.com/office/word/2015/wordml/symex" xmlns:wpg="http://schemas.microsoft.com/office/word/2010/wordprocessingGroup" xmlns:wpi="http://schemas.microsoft.com/office/word/2010/wordprocessingInk" xmlns:wne="http://schemas.microsoft.com/office/word/2006/wordml" xmlns:wps="http://schemas.microsoft.com/office/word/2010/wordprocessingShape" mc:Ignorable="w14 w15 w16se wp14">
+<w:numbering xmlns:wpc="http://schemas.microsoft.com/office/word/2010/wordprocessingCanvas" xmlns:cx="http://schemas.microsoft.com/office/drawing/2014/chartex" xmlns:cx1="http://schemas.microsoft.com/office/drawing/2015/9/8/chartex" xmlns:cx2="http://schemas.microsoft.com/office/drawing/2015/10/21/chartex" xmlns:cx3="http://schemas.microsoft.com/office/drawing/2016/5/9/chartex" xmlns:cx4="http://schemas.microsoft.com/office/drawing/2016/5/10/chartex" xmlns:cx5="http://schemas.microsoft.com/office/drawing/2016/5/11/chartex" xmlns:cx6="http://schemas.microsoft.com/office/drawing/2016/5/12/chartex" xmlns:cx7="http://schemas.microsoft.com/office/drawing/2016/5/13/chartex" xmlns:cx8="http://schemas.microsoft.com/office/drawing/2016/5/14/chartex" xmlns:mc="http://schemas.openxmlformats.org/markup-compatibility/2006" xmlns:aink="http://schemas.microsoft.com/office/drawing/2016/ink" xmlns:am3d="http://schemas.microsoft.com/office/drawing/2017/model3d" xmlns:o="urn:schemas-microsoft-com:office:office" xmlns:oel="http://schemas.microsoft.com/office/2019/extlst" xmlns:r="http://schemas.openxmlformats.org/officeDocument/2006/relationships" xmlns:m="http://schemas.openxmlformats.org/officeDocument/2006/math" xmlns:v="urn:schemas-microsoft-com:vml" xmlns:wp14="http://schemas.microsoft.com/office/word/2010/wordprocessingDrawing" xmlns:wp="http://schemas.openxmlformats.org/drawingml/2006/wordprocessingDrawing" xmlns:w10="urn:schemas-microsoft-com:office:word" xmlns:w="http://schemas.openxmlformats.org/wordprocessingml/2006/main" xmlns:w14="http://schemas.microsoft.com/office/word/2010/wordml" xmlns:w15="http://schemas.microsoft.com/office/word/2012/wordml" xmlns:w16cex="http://schemas.microsoft.com/office/word/2018/wordml/cex" xmlns:w16cid="http://schemas.microsoft.com/office/word/2016/wordml/cid" xmlns:w16="http://schemas.microsoft.com/office/word/2018/wordml" xmlns:w16sdtdh="http://schemas.microsoft.com/office/word/2020/wordml/sdtdatahash" xmlns:w16se="http://schemas.microsoft.com/office/word/2015/wordml/symex" xmlns:wpg="http://schemas.microsoft.com/office/word/2010/wordprocessingGroup" xmlns:wpi="http://schemas.microsoft.com/office/word/2010/wordprocessingInk" xmlns:wne="http://schemas.microsoft.com/office/word/2006/wordml" xmlns:wps="http://schemas.microsoft.com/office/word/2010/wordprocessingShape" mc:Ignorable="w14 w15 w16se w16cid w16 w16cex w16sdtdh wp14">
   <w:abstractNum w:abstractNumId="0" w15:restartNumberingAfterBreak="0">
     <w:nsid w:val="FFFFFF7C"/>
     <w:multiLevelType w:val="singleLevel"/>
@@ -4274,34 +4011,34 @@
       </w:rPr>
     </w:lvl>
   </w:abstractNum>
-  <w:num w:numId="1">
+  <w:num w:numId="1" w16cid:durableId="130641040">
     <w:abstractNumId w:val="12"/>
   </w:num>
-  <w:num w:numId="2">
+  <w:num w:numId="2" w16cid:durableId="219564586">
     <w:abstractNumId w:val="12"/>
     <w:lvlOverride w:ilvl="0">
       <w:startOverride w:val="1"/>
     </w:lvlOverride>
   </w:num>
-  <w:num w:numId="3">
+  <w:num w:numId="3" w16cid:durableId="913973731">
     <w:abstractNumId w:val="12"/>
   </w:num>
-  <w:num w:numId="4">
+  <w:num w:numId="4" w16cid:durableId="154608088">
     <w:abstractNumId w:val="12"/>
     <w:lvlOverride w:ilvl="0">
       <w:startOverride w:val="1"/>
     </w:lvlOverride>
   </w:num>
-  <w:num w:numId="5">
+  <w:num w:numId="5" w16cid:durableId="1850244665">
     <w:abstractNumId w:val="8"/>
   </w:num>
-  <w:num w:numId="6">
+  <w:num w:numId="6" w16cid:durableId="160432132">
     <w:abstractNumId w:val="12"/>
     <w:lvlOverride w:ilvl="0">
       <w:startOverride w:val="1"/>
     </w:lvlOverride>
   </w:num>
-  <w:num w:numId="7">
+  <w:num w:numId="7" w16cid:durableId="1058631252">
     <w:abstractNumId w:val="12"/>
     <w:lvlOverride w:ilvl="0">
       <w:startOverride w:val="1"/>
@@ -4331,10 +4068,10 @@
       <w:startOverride w:val="1"/>
     </w:lvlOverride>
   </w:num>
-  <w:num w:numId="8">
+  <w:num w:numId="8" w16cid:durableId="228421393">
     <w:abstractNumId w:val="9"/>
   </w:num>
-  <w:num w:numId="9">
+  <w:num w:numId="9" w16cid:durableId="1023940324">
     <w:abstractNumId w:val="12"/>
     <w:lvlOverride w:ilvl="0">
       <w:startOverride w:val="1"/>
@@ -4364,7 +4101,7 @@
       <w:startOverride w:val="1"/>
     </w:lvlOverride>
   </w:num>
-  <w:num w:numId="10">
+  <w:num w:numId="10" w16cid:durableId="609093713">
     <w:abstractNumId w:val="12"/>
     <w:lvlOverride w:ilvl="0">
       <w:startOverride w:val="1"/>
@@ -4394,41 +4131,41 @@
       <w:startOverride w:val="1"/>
     </w:lvlOverride>
   </w:num>
-  <w:num w:numId="11">
+  <w:num w:numId="11" w16cid:durableId="1013531015">
     <w:abstractNumId w:val="7"/>
   </w:num>
-  <w:num w:numId="12">
+  <w:num w:numId="12" w16cid:durableId="893738818">
     <w:abstractNumId w:val="6"/>
   </w:num>
-  <w:num w:numId="13">
+  <w:num w:numId="13" w16cid:durableId="1434200847">
     <w:abstractNumId w:val="5"/>
   </w:num>
-  <w:num w:numId="14">
+  <w:num w:numId="14" w16cid:durableId="244993148">
     <w:abstractNumId w:val="4"/>
   </w:num>
-  <w:num w:numId="15">
+  <w:num w:numId="15" w16cid:durableId="2059820508">
     <w:abstractNumId w:val="3"/>
   </w:num>
-  <w:num w:numId="16">
+  <w:num w:numId="16" w16cid:durableId="1764911875">
     <w:abstractNumId w:val="2"/>
   </w:num>
-  <w:num w:numId="17">
+  <w:num w:numId="17" w16cid:durableId="1272936624">
     <w:abstractNumId w:val="1"/>
   </w:num>
-  <w:num w:numId="18">
+  <w:num w:numId="18" w16cid:durableId="1457602021">
     <w:abstractNumId w:val="0"/>
   </w:num>
-  <w:num w:numId="19">
+  <w:num w:numId="19" w16cid:durableId="870264770">
     <w:abstractNumId w:val="11"/>
   </w:num>
-  <w:num w:numId="20">
+  <w:num w:numId="20" w16cid:durableId="1629703075">
     <w:abstractNumId w:val="10"/>
   </w:num>
 </w:numbering>
 </file>
 
 <file path=word/styles.xml><?xml version="1.0" encoding="utf-8"?>
-<w:styles xmlns:mc="http://schemas.openxmlformats.org/markup-compatibility/2006" xmlns:r="http://schemas.openxmlformats.org/officeDocument/2006/relationships" xmlns:w="http://schemas.openxmlformats.org/wordprocessingml/2006/main" xmlns:w14="http://schemas.microsoft.com/office/word/2010/wordml" xmlns:w15="http://schemas.microsoft.com/office/word/2012/wordml" xmlns:w16se="http://schemas.microsoft.com/office/word/2015/wordml/symex" mc:Ignorable="w14 w15 w16se">
+<w:styles xmlns:mc="http://schemas.openxmlformats.org/markup-compatibility/2006" xmlns:r="http://schemas.openxmlformats.org/officeDocument/2006/relationships" xmlns:w="http://schemas.openxmlformats.org/wordprocessingml/2006/main" xmlns:w14="http://schemas.microsoft.com/office/word/2010/wordml" xmlns:w15="http://schemas.microsoft.com/office/word/2012/wordml" xmlns:w16cex="http://schemas.microsoft.com/office/word/2018/wordml/cex" xmlns:w16cid="http://schemas.microsoft.com/office/word/2016/wordml/cid" xmlns:w16="http://schemas.microsoft.com/office/word/2018/wordml" xmlns:w16sdtdh="http://schemas.microsoft.com/office/word/2020/wordml/sdtdatahash" xmlns:w16se="http://schemas.microsoft.com/office/word/2015/wordml/symex" mc:Ignorable="w14 w15 w16se w16cid w16 w16cex w16sdtdh">
   <w:docDefaults>
     <w:rPrDefault>
       <w:rPr>
@@ -4444,7 +4181,7 @@
       </w:pPr>
     </w:pPrDefault>
   </w:docDefaults>
-  <w:latentStyles w:defLockedState="0" w:defUIPriority="99" w:defSemiHidden="0" w:defUnhideWhenUsed="0" w:defQFormat="0" w:count="371">
+  <w:latentStyles w:defLockedState="0" w:defUIPriority="99" w:defSemiHidden="0" w:defUnhideWhenUsed="0" w:defQFormat="0" w:count="376">
     <w:lsdException w:name="Normal" w:uiPriority="0" w:qFormat="1"/>
     <w:lsdException w:name="heading 1" w:uiPriority="9" w:qFormat="1"/>
     <w:lsdException w:name="heading 2" w:semiHidden="1" w:uiPriority="4" w:unhideWhenUsed="1" w:qFormat="1"/>
@@ -4550,7 +4287,6 @@
     <w:lsdException w:name="HTML Sample" w:semiHidden="1" w:unhideWhenUsed="1"/>
     <w:lsdException w:name="HTML Typewriter" w:semiHidden="1" w:unhideWhenUsed="1"/>
     <w:lsdException w:name="HTML Variable" w:semiHidden="1" w:unhideWhenUsed="1"/>
-    <w:lsdException w:name="Normal Table" w:semiHidden="1" w:unhideWhenUsed="1"/>
     <w:lsdException w:name="annotation subject" w:semiHidden="1" w:unhideWhenUsed="1"/>
     <w:lsdException w:name="No List" w:semiHidden="1" w:unhideWhenUsed="1"/>
     <w:lsdException w:name="Outline List 1" w:semiHidden="1" w:unhideWhenUsed="1"/>
@@ -4593,11 +4329,8 @@
     <w:lsdException w:name="Table Contemporary" w:semiHidden="1" w:unhideWhenUsed="1"/>
     <w:lsdException w:name="Table Elegant" w:semiHidden="1" w:unhideWhenUsed="1"/>
     <w:lsdException w:name="Table Professional" w:semiHidden="1" w:unhideWhenUsed="1"/>
-    <w:lsdException w:name="Table Subtle 1" w:semiHidden="1" w:unhideWhenUsed="1"/>
     <w:lsdException w:name="Table Subtle 2" w:semiHidden="1" w:unhideWhenUsed="1"/>
     <w:lsdException w:name="Table Web 1" w:semiHidden="1" w:unhideWhenUsed="1"/>
-    <w:lsdException w:name="Table Web 2" w:semiHidden="1" w:unhideWhenUsed="1"/>
-    <w:lsdException w:name="Table Web 3" w:semiHidden="1" w:unhideWhenUsed="1"/>
     <w:lsdException w:name="Balloon Text" w:semiHidden="1" w:unhideWhenUsed="1"/>
     <w:lsdException w:name="Table Grid" w:uiPriority="39"/>
     <w:lsdException w:name="Table Theme" w:semiHidden="1" w:unhideWhenUsed="1"/>
@@ -4816,6 +4549,11 @@
     <w:lsdException w:name="List Table 5 Dark Accent 6" w:uiPriority="50"/>
     <w:lsdException w:name="List Table 6 Colorful Accent 6" w:uiPriority="51"/>
     <w:lsdException w:name="List Table 7 Colorful Accent 6" w:uiPriority="52"/>
+    <w:lsdException w:name="Mention" w:semiHidden="1" w:unhideWhenUsed="1"/>
+    <w:lsdException w:name="Smart Hyperlink" w:semiHidden="1" w:unhideWhenUsed="1"/>
+    <w:lsdException w:name="Hashtag" w:semiHidden="1" w:unhideWhenUsed="1"/>
+    <w:lsdException w:name="Unresolved Mention" w:semiHidden="1" w:unhideWhenUsed="1"/>
+    <w:lsdException w:name="Smart Link" w:semiHidden="1" w:unhideWhenUsed="1"/>
   </w:latentStyles>
   <w:style w:type="paragraph" w:default="1" w:styleId="Normal">
     <w:name w:val="Normal"/>
@@ -5263,7 +5001,7 @@
       <w:color w:val="2B579A" w:themeColor="accent5"/>
     </w:rPr>
   </w:style>
-  <w:style w:type="table" w:styleId="Tabladecuadrcula1clara">
+  <w:style w:type="table" w:styleId="Tablaconcuadrcula1clara">
     <w:name w:val="Grid Table 1 Light"/>
     <w:basedOn w:val="Tablanormal"/>
     <w:uiPriority w:val="46"/>
@@ -5320,7 +5058,7 @@
       </w:rPr>
     </w:tblStylePr>
   </w:style>
-  <w:style w:type="table" w:styleId="Tabladecuadrcula4-nfasis5">
+  <w:style w:type="table" w:styleId="Tablaconcuadrcula4-nfasis5">
     <w:name w:val="Grid Table 4 Accent 5"/>
     <w:basedOn w:val="Tablanormal"/>
     <w:uiPriority w:val="49"/>
@@ -5396,7 +5134,7 @@
       </w:tcPr>
     </w:tblStylePr>
   </w:style>
-  <w:style w:type="table" w:styleId="Tabladecuadrcula1clara-nfasis6">
+  <w:style w:type="table" w:styleId="Tablaconcuadrcula1clara-nfasis6">
     <w:name w:val="Grid Table 1 Light Accent 6"/>
     <w:basedOn w:val="Tablanormal"/>
     <w:uiPriority w:val="46"/>
@@ -5453,7 +5191,7 @@
       </w:rPr>
     </w:tblStylePr>
   </w:style>
-  <w:style w:type="table" w:styleId="Tabladecuadrcula5oscura">
+  <w:style w:type="table" w:styleId="Tablaconcuadrcula5oscura">
     <w:name w:val="Grid Table 5 Dark"/>
     <w:basedOn w:val="Tablanormal"/>
     <w:uiPriority w:val="50"/>
@@ -5635,7 +5373,7 @@
       </w:tcPr>
     </w:tblStylePr>
   </w:style>
-  <w:style w:type="table" w:styleId="Tabladecuadrcula1clara-nfasis1">
+  <w:style w:type="table" w:styleId="Tablaconcuadrcula1clara-nfasis1">
     <w:name w:val="Grid Table 1 Light Accent 1"/>
     <w:basedOn w:val="Tablanormal"/>
     <w:uiPriority w:val="46"/>
@@ -9011,7 +8749,7 @@
       <w:szCs w:val="20"/>
     </w:rPr>
   </w:style>
-  <w:style w:type="table" w:styleId="Tabladecuadrcula1Claro-nfasis2">
+  <w:style w:type="table" w:styleId="Tablaconcuadrcula1Claro-nfasis2">
     <w:name w:val="Grid Table 1 Light Accent 2"/>
     <w:basedOn w:val="Tablanormal"/>
     <w:uiPriority w:val="46"/>
@@ -9068,7 +8806,7 @@
       </w:rPr>
     </w:tblStylePr>
   </w:style>
-  <w:style w:type="table" w:styleId="Tabladecuadrcula1clara-nfasis3">
+  <w:style w:type="table" w:styleId="Tablaconcuadrcula1clara-nfasis3">
     <w:name w:val="Grid Table 1 Light Accent 3"/>
     <w:basedOn w:val="Tablanormal"/>
     <w:uiPriority w:val="46"/>
@@ -9125,7 +8863,7 @@
       </w:rPr>
     </w:tblStylePr>
   </w:style>
-  <w:style w:type="table" w:styleId="Tabladecuadrcula1clara-nfasis4">
+  <w:style w:type="table" w:styleId="Tablaconcuadrcula1clara-nfasis4">
     <w:name w:val="Grid Table 1 Light Accent 4"/>
     <w:basedOn w:val="Tablanormal"/>
     <w:uiPriority w:val="46"/>
@@ -9182,7 +8920,7 @@
       </w:rPr>
     </w:tblStylePr>
   </w:style>
-  <w:style w:type="table" w:styleId="Tabladecuadrcula1clara-nfasis5">
+  <w:style w:type="table" w:styleId="Tablaconcuadrcula1clara-nfasis5">
     <w:name w:val="Grid Table 1 Light Accent 5"/>
     <w:basedOn w:val="Tablanormal"/>
     <w:uiPriority w:val="46"/>
@@ -9314,7 +9052,7 @@
       </w:tcPr>
     </w:tblStylePr>
   </w:style>
-  <w:style w:type="table" w:styleId="Tabladecuadrcula2-nfasis1">
+  <w:style w:type="table" w:styleId="Tablaconcuadrcula2-nfasis1">
     <w:name w:val="Grid Table 2 Accent 1"/>
     <w:basedOn w:val="Tablanormal"/>
     <w:uiPriority w:val="47"/>
@@ -9389,7 +9127,7 @@
       </w:tcPr>
     </w:tblStylePr>
   </w:style>
-  <w:style w:type="table" w:styleId="Tabladecuadrcula2-nfasis2">
+  <w:style w:type="table" w:styleId="Tablaconcuadrcula2-nfasis2">
     <w:name w:val="Grid Table 2 Accent 2"/>
     <w:basedOn w:val="Tablanormal"/>
     <w:uiPriority w:val="47"/>
@@ -9464,7 +9202,7 @@
       </w:tcPr>
     </w:tblStylePr>
   </w:style>
-  <w:style w:type="table" w:styleId="Tabladecuadrcula2-nfasis3">
+  <w:style w:type="table" w:styleId="Tablaconcuadrcula2-nfasis3">
     <w:name w:val="Grid Table 2 Accent 3"/>
     <w:basedOn w:val="Tablanormal"/>
     <w:uiPriority w:val="47"/>
@@ -9539,7 +9277,7 @@
       </w:tcPr>
     </w:tblStylePr>
   </w:style>
-  <w:style w:type="table" w:styleId="Tabladecuadrcula2-nfasis4">
+  <w:style w:type="table" w:styleId="Tablaconcuadrcula2-nfasis4">
     <w:name w:val="Grid Table 2 Accent 4"/>
     <w:basedOn w:val="Tablanormal"/>
     <w:uiPriority w:val="47"/>
@@ -9614,7 +9352,7 @@
       </w:tcPr>
     </w:tblStylePr>
   </w:style>
-  <w:style w:type="table" w:styleId="Tabladecuadrcula2-nfasis5">
+  <w:style w:type="table" w:styleId="Tablaconcuadrcula2-nfasis5">
     <w:name w:val="Grid Table 2 Accent 5"/>
     <w:basedOn w:val="Tablanormal"/>
     <w:uiPriority w:val="47"/>
@@ -9689,7 +9427,7 @@
       </w:tcPr>
     </w:tblStylePr>
   </w:style>
-  <w:style w:type="table" w:styleId="Tabladecuadrcula2-nfasis6">
+  <w:style w:type="table" w:styleId="Tablaconcuadrcula2-nfasis6">
     <w:name w:val="Grid Table 2 Accent 6"/>
     <w:basedOn w:val="Tablanormal"/>
     <w:uiPriority w:val="47"/>
@@ -9900,7 +9638,7 @@
       </w:tcPr>
     </w:tblStylePr>
   </w:style>
-  <w:style w:type="table" w:styleId="Tabladecuadrcula3-nfasis1">
+  <w:style w:type="table" w:styleId="Tablaconcuadrcula3-nfasis1">
     <w:name w:val="Grid Table 3 Accent 1"/>
     <w:basedOn w:val="Tablanormal"/>
     <w:uiPriority w:val="48"/>
@@ -10036,7 +9774,7 @@
       </w:tcPr>
     </w:tblStylePr>
   </w:style>
-  <w:style w:type="table" w:styleId="Tabladecuadrcula3-nfasis2">
+  <w:style w:type="table" w:styleId="Tablaconcuadrcula3-nfasis2">
     <w:name w:val="Grid Table 3 Accent 2"/>
     <w:basedOn w:val="Tablanormal"/>
     <w:uiPriority w:val="48"/>
@@ -10172,7 +9910,7 @@
       </w:tcPr>
     </w:tblStylePr>
   </w:style>
-  <w:style w:type="table" w:styleId="Tabladecuadrcula3-nfasis3">
+  <w:style w:type="table" w:styleId="Tablaconcuadrcula3-nfasis3">
     <w:name w:val="Grid Table 3 Accent 3"/>
     <w:basedOn w:val="Tablanormal"/>
     <w:uiPriority w:val="48"/>
@@ -10308,7 +10046,7 @@
       </w:tcPr>
     </w:tblStylePr>
   </w:style>
-  <w:style w:type="table" w:styleId="Tabladecuadrcula3-nfasis4">
+  <w:style w:type="table" w:styleId="Tablaconcuadrcula3-nfasis4">
     <w:name w:val="Grid Table 3 Accent 4"/>
     <w:basedOn w:val="Tablanormal"/>
     <w:uiPriority w:val="48"/>
@@ -10444,7 +10182,7 @@
       </w:tcPr>
     </w:tblStylePr>
   </w:style>
-  <w:style w:type="table" w:styleId="Tabladecuadrcula3-nfasis5">
+  <w:style w:type="table" w:styleId="Tablaconcuadrcula3-nfasis5">
     <w:name w:val="Grid Table 3 Accent 5"/>
     <w:basedOn w:val="Tablanormal"/>
     <w:uiPriority w:val="48"/>
@@ -10580,7 +10318,7 @@
       </w:tcPr>
     </w:tblStylePr>
   </w:style>
-  <w:style w:type="table" w:styleId="Tabladecuadrcula3-nfasis6">
+  <w:style w:type="table" w:styleId="Tablaconcuadrcula3-nfasis6">
     <w:name w:val="Grid Table 3 Accent 6"/>
     <w:basedOn w:val="Tablanormal"/>
     <w:uiPriority w:val="48"/>
@@ -10716,7 +10454,7 @@
       </w:tcPr>
     </w:tblStylePr>
   </w:style>
-  <w:style w:type="table" w:styleId="Tabladecuadrcula4-nfasis1">
+  <w:style w:type="table" w:styleId="Tablaconcuadrcula4-nfasis1">
     <w:name w:val="Grid Table 4 Accent 1"/>
     <w:basedOn w:val="Tablanormal"/>
     <w:uiPriority w:val="49"/>
@@ -10792,7 +10530,7 @@
       </w:tcPr>
     </w:tblStylePr>
   </w:style>
-  <w:style w:type="table" w:styleId="Tabladecuadrcula4-nfasis2">
+  <w:style w:type="table" w:styleId="Tablaconcuadrcula4-nfasis2">
     <w:name w:val="Grid Table 4 Accent 2"/>
     <w:basedOn w:val="Tablanormal"/>
     <w:uiPriority w:val="49"/>
@@ -10868,7 +10606,7 @@
       </w:tcPr>
     </w:tblStylePr>
   </w:style>
-  <w:style w:type="table" w:styleId="Tabladecuadrcula4-nfasis3">
+  <w:style w:type="table" w:styleId="Tablaconcuadrcula4-nfasis3">
     <w:name w:val="Grid Table 4 Accent 3"/>
     <w:basedOn w:val="Tablanormal"/>
     <w:uiPriority w:val="49"/>
@@ -10944,7 +10682,7 @@
       </w:tcPr>
     </w:tblStylePr>
   </w:style>
-  <w:style w:type="table" w:styleId="Tabladecuadrcula4-nfasis4">
+  <w:style w:type="table" w:styleId="Tablaconcuadrcula4-nfasis4">
     <w:name w:val="Grid Table 4 Accent 4"/>
     <w:basedOn w:val="Tablanormal"/>
     <w:uiPriority w:val="49"/>
@@ -11020,7 +10758,7 @@
       </w:tcPr>
     </w:tblStylePr>
   </w:style>
-  <w:style w:type="table" w:styleId="Tabladecuadrcula4-nfasis6">
+  <w:style w:type="table" w:styleId="Tablaconcuadrcula4-nfasis6">
     <w:name w:val="Grid Table 4 Accent 6"/>
     <w:basedOn w:val="Tablanormal"/>
     <w:uiPriority w:val="49"/>
@@ -11096,7 +10834,7 @@
       </w:tcPr>
     </w:tblStylePr>
   </w:style>
-  <w:style w:type="table" w:styleId="Tabladecuadrcula5oscura-nfasis1">
+  <w:style w:type="table" w:styleId="Tablaconcuadrcula5oscura-nfasis1">
     <w:name w:val="Grid Table 5 Dark Accent 1"/>
     <w:basedOn w:val="Tablanormal"/>
     <w:uiPriority w:val="50"/>
@@ -11202,7 +10940,7 @@
       </w:tcPr>
     </w:tblStylePr>
   </w:style>
-  <w:style w:type="table" w:styleId="Tabladecuadrcula5oscura-nfasis2">
+  <w:style w:type="table" w:styleId="Tablaconcuadrcula5oscura-nfasis2">
     <w:name w:val="Grid Table 5 Dark Accent 2"/>
     <w:basedOn w:val="Tablanormal"/>
     <w:uiPriority w:val="50"/>
@@ -11308,7 +11046,7 @@
       </w:tcPr>
     </w:tblStylePr>
   </w:style>
-  <w:style w:type="table" w:styleId="Tabladecuadrcula5oscura-nfasis3">
+  <w:style w:type="table" w:styleId="Tablaconcuadrcula5oscura-nfasis3">
     <w:name w:val="Grid Table 5 Dark Accent 3"/>
     <w:basedOn w:val="Tablanormal"/>
     <w:uiPriority w:val="50"/>
@@ -11414,7 +11152,7 @@
       </w:tcPr>
     </w:tblStylePr>
   </w:style>
-  <w:style w:type="table" w:styleId="Tabladecuadrcula5oscura-nfasis4">
+  <w:style w:type="table" w:styleId="Tablaconcuadrcula5oscura-nfasis4">
     <w:name w:val="Grid Table 5 Dark Accent 4"/>
     <w:basedOn w:val="Tablanormal"/>
     <w:uiPriority w:val="50"/>
@@ -11520,7 +11258,7 @@
       </w:tcPr>
     </w:tblStylePr>
   </w:style>
-  <w:style w:type="table" w:styleId="Tabladecuadrcula5oscura-nfasis5">
+  <w:style w:type="table" w:styleId="Tablaconcuadrcula5oscura-nfasis5">
     <w:name w:val="Grid Table 5 Dark Accent 5"/>
     <w:basedOn w:val="Tablanormal"/>
     <w:uiPriority w:val="50"/>
@@ -11626,7 +11364,7 @@
       </w:tcPr>
     </w:tblStylePr>
   </w:style>
-  <w:style w:type="table" w:styleId="Tabladecuadrcula5oscura-nfasis6">
+  <w:style w:type="table" w:styleId="Tablaconcuadrcula5oscura-nfasis6">
     <w:name w:val="Grid Table 5 Dark Accent 6"/>
     <w:basedOn w:val="Tablanormal"/>
     <w:uiPriority w:val="50"/>
@@ -11732,7 +11470,7 @@
       </w:tcPr>
     </w:tblStylePr>
   </w:style>
-  <w:style w:type="table" w:styleId="Tabladecuadrcula6concolores">
+  <w:style w:type="table" w:styleId="Tablaconcuadrcula6concolores">
     <w:name w:val="Grid Table 6 Colorful"/>
     <w:basedOn w:val="Tablanormal"/>
     <w:uiPriority w:val="51"/>
@@ -11804,7 +11542,7 @@
       </w:tcPr>
     </w:tblStylePr>
   </w:style>
-  <w:style w:type="table" w:styleId="Tabladecuadrcula6concolores-nfasis1">
+  <w:style w:type="table" w:styleId="Tablaconcuadrcula6concolores-nfasis1">
     <w:name w:val="Grid Table 6 Colorful Accent 1"/>
     <w:basedOn w:val="Tablanormal"/>
     <w:uiPriority w:val="51"/>
@@ -11876,7 +11614,7 @@
       </w:tcPr>
     </w:tblStylePr>
   </w:style>
-  <w:style w:type="table" w:styleId="Tabladecuadrcula6concolores-nfasis2">
+  <w:style w:type="table" w:styleId="Tablaconcuadrcula6concolores-nfasis2">
     <w:name w:val="Grid Table 6 Colorful Accent 2"/>
     <w:basedOn w:val="Tablanormal"/>
     <w:uiPriority w:val="51"/>
@@ -11948,7 +11686,7 @@
       </w:tcPr>
     </w:tblStylePr>
   </w:style>
-  <w:style w:type="table" w:styleId="Tabladecuadrcula6concolores-nfasis3">
+  <w:style w:type="table" w:styleId="Tablaconcuadrcula6concolores-nfasis3">
     <w:name w:val="Grid Table 6 Colorful Accent 3"/>
     <w:basedOn w:val="Tablanormal"/>
     <w:uiPriority w:val="51"/>
@@ -12020,7 +11758,7 @@
       </w:tcPr>
     </w:tblStylePr>
   </w:style>
-  <w:style w:type="table" w:styleId="Tabladecuadrcula6concolores-nfasis4">
+  <w:style w:type="table" w:styleId="Tablaconcuadrcula6concolores-nfasis4">
     <w:name w:val="Grid Table 6 Colorful Accent 4"/>
     <w:basedOn w:val="Tablanormal"/>
     <w:uiPriority w:val="51"/>
@@ -12092,7 +11830,7 @@
       </w:tcPr>
     </w:tblStylePr>
   </w:style>
-  <w:style w:type="table" w:styleId="Tabladecuadrcula6concolores-nfasis5">
+  <w:style w:type="table" w:styleId="Tablaconcuadrcula6concolores-nfasis5">
     <w:name w:val="Grid Table 6 Colorful Accent 5"/>
     <w:basedOn w:val="Tablanormal"/>
     <w:uiPriority w:val="51"/>
@@ -12164,7 +11902,7 @@
       </w:tcPr>
     </w:tblStylePr>
   </w:style>
-  <w:style w:type="table" w:styleId="Tabladecuadrcula6concolores-nfasis6">
+  <w:style w:type="table" w:styleId="Tablaconcuadrcula6concolores-nfasis6">
     <w:name w:val="Grid Table 6 Colorful Accent 6"/>
     <w:basedOn w:val="Tablanormal"/>
     <w:uiPriority w:val="51"/>
@@ -12236,7 +11974,7 @@
       </w:tcPr>
     </w:tblStylePr>
   </w:style>
-  <w:style w:type="table" w:styleId="Tabladecuadrcula7concolores">
+  <w:style w:type="table" w:styleId="Tablaconcuadrcula7concolores">
     <w:name w:val="Grid Table 7 Colorful"/>
     <w:basedOn w:val="Tablanormal"/>
     <w:uiPriority w:val="52"/>
@@ -12375,7 +12113,7 @@
       </w:tcPr>
     </w:tblStylePr>
   </w:style>
-  <w:style w:type="table" w:styleId="Tabladecuadrcula7concolores-nfasis1">
+  <w:style w:type="table" w:styleId="Tablaconcuadrcula7concolores-nfasis1">
     <w:name w:val="Grid Table 7 Colorful Accent 1"/>
     <w:basedOn w:val="Tablanormal"/>
     <w:uiPriority w:val="52"/>
@@ -12514,7 +12252,7 @@
       </w:tcPr>
     </w:tblStylePr>
   </w:style>
-  <w:style w:type="table" w:styleId="Tabladecuadrcula7concolores-nfasis2">
+  <w:style w:type="table" w:styleId="Tablaconcuadrcula7concolores-nfasis2">
     <w:name w:val="Grid Table 7 Colorful Accent 2"/>
     <w:basedOn w:val="Tablanormal"/>
     <w:uiPriority w:val="52"/>
@@ -12653,7 +12391,7 @@
       </w:tcPr>
     </w:tblStylePr>
   </w:style>
-  <w:style w:type="table" w:styleId="Tabladecuadrcula7concolores-nfasis3">
+  <w:style w:type="table" w:styleId="Tablaconcuadrcula7concolores-nfasis3">
     <w:name w:val="Grid Table 7 Colorful Accent 3"/>
     <w:basedOn w:val="Tablanormal"/>
     <w:uiPriority w:val="52"/>
@@ -12792,7 +12530,7 @@
       </w:tcPr>
     </w:tblStylePr>
   </w:style>
-  <w:style w:type="table" w:styleId="Tabladecuadrcula7concolores-nfasis4">
+  <w:style w:type="table" w:styleId="Tablaconcuadrcula7concolores-nfasis4">
     <w:name w:val="Grid Table 7 Colorful Accent 4"/>
     <w:basedOn w:val="Tablanormal"/>
     <w:uiPriority w:val="52"/>
@@ -12931,7 +12669,7 @@
       </w:tcPr>
     </w:tblStylePr>
   </w:style>
-  <w:style w:type="table" w:styleId="Tabladecuadrcula7concolores-nfasis5">
+  <w:style w:type="table" w:styleId="Tablaconcuadrcula7concolores-nfasis5">
     <w:name w:val="Grid Table 7 Colorful Accent 5"/>
     <w:basedOn w:val="Tablanormal"/>
     <w:uiPriority w:val="52"/>
@@ -13070,7 +12808,7 @@
       </w:tcPr>
     </w:tblStylePr>
   </w:style>
-  <w:style w:type="table" w:styleId="Tabladecuadrcula7concolores-nfasis6">
+  <w:style w:type="table" w:styleId="Tablaconcuadrcula7concolores-nfasis6">
     <w:name w:val="Grid Table 7 Colorful Accent 6"/>
     <w:basedOn w:val="Tablanormal"/>
     <w:uiPriority w:val="52"/>
@@ -28048,7 +27786,7 @@
       </w:tcPr>
     </w:tblStylePr>
   </w:style>
-  <w:style w:type="table" w:styleId="Tablaconcuadrcula2">
+  <w:style w:type="table" w:styleId="Cuadrculadetabla2">
     <w:name w:val="Table Grid 2"/>
     <w:basedOn w:val="Tablanormal"/>
     <w:uiPriority w:val="99"/>
@@ -28118,7 +27856,7 @@
       </w:tcPr>
     </w:tblStylePr>
   </w:style>
-  <w:style w:type="table" w:styleId="Tablaconcuadrcula3">
+  <w:style w:type="table" w:styleId="Cuadrculadetabla3">
     <w:name w:val="Table Grid 3"/>
     <w:basedOn w:val="Tablanormal"/>
     <w:uiPriority w:val="99"/>
@@ -28175,7 +27913,7 @@
       </w:tcPr>
     </w:tblStylePr>
   </w:style>
-  <w:style w:type="table" w:styleId="Tablaconcuadrcula4">
+  <w:style w:type="table" w:styleId="Cuadrculadetabla4">
     <w:name w:val="Table Grid 4"/>
     <w:basedOn w:val="Tablanormal"/>
     <w:uiPriority w:val="99"/>
@@ -28525,7 +28263,7 @@
       </w:tcPr>
     </w:tblStylePr>
   </w:style>
-  <w:style w:type="table" w:styleId="Cuadrculadetablaclara">
+  <w:style w:type="table" w:styleId="Tablaconcuadrculaclara">
     <w:name w:val="Grid Table Light"/>
     <w:basedOn w:val="Tablanormal"/>
     <w:uiPriority w:val="40"/>
@@ -29764,8 +29502,8 @@
       <w:ind w:left="1760"/>
     </w:pPr>
   </w:style>
-  <w:style w:type="character" w:customStyle="1" w:styleId="UnresolvedMention">
-    <w:name w:val="Unresolved Mention"/>
+  <w:style w:type="character" w:customStyle="1" w:styleId="Mencinsinresolver1">
+    <w:name w:val="Mención sin resolver1"/>
     <w:basedOn w:val="Fuentedeprrafopredeter"/>
     <w:uiPriority w:val="99"/>
     <w:semiHidden/>
@@ -29986,6 +29724,28 @@
 </file>
 
 <file path=customXml/item1.xml><?xml version="1.0" encoding="utf-8"?>
+<b:Sources xmlns:b="http://schemas.openxmlformats.org/officeDocument/2006/bibliography" xmlns="http://schemas.openxmlformats.org/officeDocument/2006/bibliography" SelectedStyle="\APASixthEditionOfficeOnline.xsl" StyleName="APA" Version="6"/>
+</file>
+
+<file path=customXml/item2.xml><?xml version="1.0" encoding="utf-8"?>
+<p:properties xmlns:p="http://schemas.microsoft.com/office/2006/metadata/properties" xmlns:xsi="http://www.w3.org/2001/XMLSchema-instance" xmlns:pc="http://schemas.microsoft.com/office/infopath/2007/PartnerControls">
+  <documentManagement>
+    <Status xmlns="71af3243-3dd4-4a8d-8c0d-dd76da1f02a5">Not started</Status>
+    <MediaServiceKeyPoints xmlns="71af3243-3dd4-4a8d-8c0d-dd76da1f02a5" xsi:nil="true"/>
+  </documentManagement>
+</p:properties>
+</file>
+
+<file path=customXml/item3.xml><?xml version="1.0" encoding="utf-8"?>
+<?mso-contentType ?>
+<FormTemplates xmlns="http://schemas.microsoft.com/sharepoint/v3/contenttype/forms">
+  <Display>DocumentLibraryForm</Display>
+  <Edit>DocumentLibraryForm</Edit>
+  <New>DocumentLibraryForm</New>
+</FormTemplates>
+</file>
+
+<file path=customXml/item4.xml><?xml version="1.0" encoding="utf-8"?>
 <ct:contentTypeSchema xmlns:ct="http://schemas.microsoft.com/office/2006/metadata/contentType" xmlns:ma="http://schemas.microsoft.com/office/2006/metadata/properties/metaAttributes" ct:_="" ma:_="" ma:contentTypeName="Document" ma:contentTypeID="0x01010079F111ED35F8CC479449609E8A0923A6" ma:contentTypeVersion="12" ma:contentTypeDescription="Create a new document." ma:contentTypeScope="" ma:versionID="a8a52e8c320b9a064ae3583ae3861c92">
   <xsd:schema xmlns:xsd="http://www.w3.org/2001/XMLSchema" xmlns:xs="http://www.w3.org/2001/XMLSchema" xmlns:p="http://schemas.microsoft.com/office/2006/metadata/properties" xmlns:ns2="71af3243-3dd4-4a8d-8c0d-dd76da1f02a5" xmlns:ns3="16c05727-aa75-4e4a-9b5f-8a80a1165891" targetNamespace="http://schemas.microsoft.com/office/2006/metadata/properties" ma:root="true" ma:fieldsID="88020cb39231a0945110f9cd888b521a" ns2:_="" ns3:_="">
     <xsd:import namespace="71af3243-3dd4-4a8d-8c0d-dd76da1f02a5"/>
@@ -30206,29 +29966,33 @@
 </ct:contentTypeSchema>
 </file>
 
-<file path=customXml/item2.xml><?xml version="1.0" encoding="utf-8"?>
-<?mso-contentType ?>
-<FormTemplates xmlns="http://schemas.microsoft.com/sharepoint/v3/contenttype/forms">
-  <Display>DocumentLibraryForm</Display>
-  <Edit>DocumentLibraryForm</Edit>
-  <New>DocumentLibraryForm</New>
-</FormTemplates>
+<file path=customXml/itemProps1.xml><?xml version="1.0" encoding="utf-8"?>
+<ds:datastoreItem xmlns:ds="http://schemas.openxmlformats.org/officeDocument/2006/customXml" ds:itemID="{2E9BB7BD-B060-45D7-89D6-D0ED1C9C7E48}">
+  <ds:schemaRefs>
+    <ds:schemaRef ds:uri="http://schemas.openxmlformats.org/officeDocument/2006/bibliography"/>
+  </ds:schemaRefs>
+</ds:datastoreItem>
 </file>
 
-<file path=customXml/item3.xml><?xml version="1.0" encoding="utf-8"?>
-<p:properties xmlns:p="http://schemas.microsoft.com/office/2006/metadata/properties" xmlns:xsi="http://www.w3.org/2001/XMLSchema-instance" xmlns:pc="http://schemas.microsoft.com/office/infopath/2007/PartnerControls">
-  <documentManagement>
-    <Status xmlns="71af3243-3dd4-4a8d-8c0d-dd76da1f02a5">Not started</Status>
-    <MediaServiceKeyPoints xmlns="71af3243-3dd4-4a8d-8c0d-dd76da1f02a5" xsi:nil="true"/>
-  </documentManagement>
-</p:properties>
+<file path=customXml/itemProps2.xml><?xml version="1.0" encoding="utf-8"?>
+<ds:datastoreItem xmlns:ds="http://schemas.openxmlformats.org/officeDocument/2006/customXml" ds:itemID="{4CF6AFD9-3CE3-4EEA-B705-82EE1111B485}">
+  <ds:schemaRefs>
+    <ds:schemaRef ds:uri="http://schemas.microsoft.com/office/2006/metadata/properties"/>
+    <ds:schemaRef ds:uri="http://schemas.microsoft.com/office/infopath/2007/PartnerControls"/>
+    <ds:schemaRef ds:uri="71af3243-3dd4-4a8d-8c0d-dd76da1f02a5"/>
+  </ds:schemaRefs>
+</ds:datastoreItem>
 </file>
 
-<file path=customXml/item4.xml><?xml version="1.0" encoding="utf-8"?>
-<b:Sources xmlns:b="http://schemas.openxmlformats.org/officeDocument/2006/bibliography" xmlns="http://schemas.openxmlformats.org/officeDocument/2006/bibliography" SelectedStyle="\APASixthEditionOfficeOnline.xsl" StyleName="APA" Version="6"/>
+<file path=customXml/itemProps3.xml><?xml version="1.0" encoding="utf-8"?>
+<ds:datastoreItem xmlns:ds="http://schemas.openxmlformats.org/officeDocument/2006/customXml" ds:itemID="{7B9FE982-DDF9-4F2B-80C6-E4D44711D042}">
+  <ds:schemaRefs>
+    <ds:schemaRef ds:uri="http://schemas.microsoft.com/sharepoint/v3/contenttype/forms"/>
+  </ds:schemaRefs>
+</ds:datastoreItem>
 </file>
 
-<file path=customXml/itemProps1.xml><?xml version="1.0" encoding="utf-8"?>
+<file path=customXml/itemProps4.xml><?xml version="1.0" encoding="utf-8"?>
 <ds:datastoreItem xmlns:ds="http://schemas.openxmlformats.org/officeDocument/2006/customXml" ds:itemID="{71F0F5CC-BEDC-4A29-93D8-84A715276015}">
   <ds:schemaRefs>
     <ds:schemaRef ds:uri="http://schemas.microsoft.com/office/2006/metadata/contentType"/>
@@ -30245,30 +30009,4 @@
     <ds:schemaRef ds:uri="http://schemas.microsoft.com/internal/obd"/>
   </ds:schemaRefs>
 </ds:datastoreItem>
-</file>
-
-<file path=customXml/itemProps2.xml><?xml version="1.0" encoding="utf-8"?>
-<ds:datastoreItem xmlns:ds="http://schemas.openxmlformats.org/officeDocument/2006/customXml" ds:itemID="{7B9FE982-DDF9-4F2B-80C6-E4D44711D042}">
-  <ds:schemaRefs>
-    <ds:schemaRef ds:uri="http://schemas.microsoft.com/sharepoint/v3/contenttype/forms"/>
-  </ds:schemaRefs>
-</ds:datastoreItem>
-</file>
-
-<file path=customXml/itemProps3.xml><?xml version="1.0" encoding="utf-8"?>
-<ds:datastoreItem xmlns:ds="http://schemas.openxmlformats.org/officeDocument/2006/customXml" ds:itemID="{4CF6AFD9-3CE3-4EEA-B705-82EE1111B485}">
-  <ds:schemaRefs>
-    <ds:schemaRef ds:uri="http://schemas.microsoft.com/office/2006/metadata/properties"/>
-    <ds:schemaRef ds:uri="http://schemas.microsoft.com/office/infopath/2007/PartnerControls"/>
-    <ds:schemaRef ds:uri="71af3243-3dd4-4a8d-8c0d-dd76da1f02a5"/>
-  </ds:schemaRefs>
-</ds:datastoreItem>
-</file>
-
-<file path=customXml/itemProps4.xml><?xml version="1.0" encoding="utf-8"?>
-<ds:datastoreItem xmlns:ds="http://schemas.openxmlformats.org/officeDocument/2006/customXml" ds:itemID="{2E9BB7BD-B060-45D7-89D6-D0ED1C9C7E48}">
-  <ds:schemaRefs>
-    <ds:schemaRef ds:uri="http://schemas.openxmlformats.org/officeDocument/2006/bibliography"/>
-  </ds:schemaRefs>
-</ds:datastoreItem>
 </file>
</xml_diff>